<commit_message>
Exp 8, Q1 & 5 report completed
</commit_message>
<xml_diff>
--- a/Session-08/Report/BioSigLab_Report8.docx
+++ b/Session-08/Report/BioSigLab_Report8.docx
@@ -4308,6 +4308,7 @@
         <w:p>
           <w:pPr>
             <w:pStyle w:val="TOC1"/>
+            <w:jc w:val="right"/>
             <w:rPr>
               <w:rFonts w:eastAsiaTheme="minorEastAsia"/>
               <w:noProof/>
@@ -4322,7 +4323,7 @@
           <w:r>
             <w:fldChar w:fldCharType="separate"/>
           </w:r>
-          <w:hyperlink w:anchor="_Toc166672096" w:history="1">
+          <w:hyperlink w:anchor="_Toc167447542" w:history="1">
             <w:r>
               <w:rPr>
                 <w:rStyle w:val="Hyperlink"/>
@@ -4331,7 +4332,16 @@
                 <w:rtl/>
                 <w:lang w:bidi="fa-IR"/>
               </w:rPr>
-              <w:t>سوال1)</w:t>
+              <w:t xml:space="preserve">اثبات رابطه </w:t>
+            </w:r>
+            <w:r>
+              <w:rPr>
+                <w:rStyle w:val="Hyperlink"/>
+                <w:rFonts w:cs="B Shiraz"/>
+                <w:noProof/>
+                <w:lang w:bidi="fa-IR"/>
+              </w:rPr>
+              <w:t>Gradient Descent</w:t>
             </w:r>
             <w:r>
               <w:rPr>
@@ -4352,7 +4362,7 @@
                 <w:noProof/>
                 <w:webHidden/>
               </w:rPr>
-              <w:instrText xml:space="preserve"> PAGEREF _Toc166672096 \h </w:instrText>
+              <w:instrText xml:space="preserve"> PAGEREF _Toc167447542 \h </w:instrText>
             </w:r>
             <w:r>
               <w:rPr>
@@ -4386,12 +4396,83 @@
         <w:p>
           <w:pPr>
             <w:pStyle w:val="TOC1"/>
+            <w:jc w:val="right"/>
             <w:rPr>
               <w:rFonts w:eastAsiaTheme="minorEastAsia"/>
               <w:noProof/>
             </w:rPr>
           </w:pPr>
-          <w:hyperlink w:anchor="_Toc166672097" w:history="1">
+          <w:hyperlink w:anchor="_Toc167447543" w:history="1">
+            <w:r>
+              <w:rPr>
+                <w:rStyle w:val="Hyperlink"/>
+                <w:rFonts w:cs="B Shiraz"/>
+                <w:noProof/>
+                <w:rtl/>
+                <w:lang w:bidi="fa-IR"/>
+              </w:rPr>
+              <w:t>سوال1)</w:t>
+            </w:r>
+            <w:r>
+              <w:rPr>
+                <w:noProof/>
+                <w:webHidden/>
+              </w:rPr>
+              <w:tab/>
+            </w:r>
+            <w:r>
+              <w:rPr>
+                <w:noProof/>
+                <w:webHidden/>
+              </w:rPr>
+              <w:fldChar w:fldCharType="begin"/>
+            </w:r>
+            <w:r>
+              <w:rPr>
+                <w:noProof/>
+                <w:webHidden/>
+              </w:rPr>
+              <w:instrText xml:space="preserve"> PAGEREF _Toc167447543 \h </w:instrText>
+            </w:r>
+            <w:r>
+              <w:rPr>
+                <w:noProof/>
+                <w:webHidden/>
+              </w:rPr>
+            </w:r>
+            <w:r>
+              <w:rPr>
+                <w:noProof/>
+                <w:webHidden/>
+              </w:rPr>
+              <w:fldChar w:fldCharType="separate"/>
+            </w:r>
+            <w:r>
+              <w:rPr>
+                <w:noProof/>
+                <w:webHidden/>
+              </w:rPr>
+              <w:t>2</w:t>
+            </w:r>
+            <w:r>
+              <w:rPr>
+                <w:noProof/>
+                <w:webHidden/>
+              </w:rPr>
+              <w:fldChar w:fldCharType="end"/>
+            </w:r>
+          </w:hyperlink>
+        </w:p>
+        <w:p>
+          <w:pPr>
+            <w:pStyle w:val="TOC1"/>
+            <w:jc w:val="right"/>
+            <w:rPr>
+              <w:rFonts w:eastAsiaTheme="minorEastAsia"/>
+              <w:noProof/>
+            </w:rPr>
+          </w:pPr>
+          <w:hyperlink w:anchor="_Toc167447544" w:history="1">
             <w:r>
               <w:rPr>
                 <w:rStyle w:val="Hyperlink"/>
@@ -4440,76 +4521,7 @@
                 <w:noProof/>
                 <w:webHidden/>
               </w:rPr>
-              <w:instrText xml:space="preserve"> PAGEREF _Toc166672097 \h </w:instrText>
-            </w:r>
-            <w:r>
-              <w:rPr>
-                <w:noProof/>
-                <w:webHidden/>
-              </w:rPr>
-            </w:r>
-            <w:r>
-              <w:rPr>
-                <w:noProof/>
-                <w:webHidden/>
-              </w:rPr>
-              <w:fldChar w:fldCharType="separate"/>
-            </w:r>
-            <w:r>
-              <w:rPr>
-                <w:noProof/>
-                <w:webHidden/>
-              </w:rPr>
-              <w:t>3</w:t>
-            </w:r>
-            <w:r>
-              <w:rPr>
-                <w:noProof/>
-                <w:webHidden/>
-              </w:rPr>
-              <w:fldChar w:fldCharType="end"/>
-            </w:r>
-          </w:hyperlink>
-        </w:p>
-        <w:p>
-          <w:pPr>
-            <w:pStyle w:val="TOC1"/>
-            <w:rPr>
-              <w:rFonts w:eastAsiaTheme="minorEastAsia"/>
-              <w:noProof/>
-            </w:rPr>
-          </w:pPr>
-          <w:hyperlink w:anchor="_Toc166672098" w:history="1">
-            <w:r>
-              <w:rPr>
-                <w:rStyle w:val="Hyperlink"/>
-                <w:rFonts w:cs="B Shiraz"/>
-                <w:noProof/>
-                <w:rtl/>
-                <w:lang w:bidi="fa-IR"/>
-              </w:rPr>
-              <w:t>سوال3)</w:t>
-            </w:r>
-            <w:r>
-              <w:rPr>
-                <w:noProof/>
-                <w:webHidden/>
-              </w:rPr>
-              <w:tab/>
-            </w:r>
-            <w:r>
-              <w:rPr>
-                <w:noProof/>
-                <w:webHidden/>
-              </w:rPr>
-              <w:fldChar w:fldCharType="begin"/>
-            </w:r>
-            <w:r>
-              <w:rPr>
-                <w:noProof/>
-                <w:webHidden/>
-              </w:rPr>
-              <w:instrText xml:space="preserve"> PAGEREF _Toc166672098 \h </w:instrText>
+              <w:instrText xml:space="preserve"> PAGEREF _Toc167447544 \h </w:instrText>
             </w:r>
             <w:r>
               <w:rPr>
@@ -4543,12 +4555,13 @@
         <w:p>
           <w:pPr>
             <w:pStyle w:val="TOC1"/>
+            <w:jc w:val="right"/>
             <w:rPr>
               <w:rFonts w:eastAsiaTheme="minorEastAsia"/>
               <w:noProof/>
             </w:rPr>
           </w:pPr>
-          <w:hyperlink w:anchor="_Toc166672099" w:history="1">
+          <w:hyperlink w:anchor="_Toc167447545" w:history="1">
             <w:r>
               <w:rPr>
                 <w:rStyle w:val="Hyperlink"/>
@@ -4557,7 +4570,7 @@
                 <w:rtl/>
                 <w:lang w:bidi="fa-IR"/>
               </w:rPr>
-              <w:t>سوال4)</w:t>
+              <w:t>سوال3)</w:t>
             </w:r>
             <w:r>
               <w:rPr>
@@ -4578,7 +4591,7 @@
                 <w:noProof/>
                 <w:webHidden/>
               </w:rPr>
-              <w:instrText xml:space="preserve"> PAGEREF _Toc166672099 \h </w:instrText>
+              <w:instrText xml:space="preserve"> PAGEREF _Toc167447545 \h </w:instrText>
             </w:r>
             <w:r>
               <w:rPr>
@@ -4612,12 +4625,13 @@
         <w:p>
           <w:pPr>
             <w:pStyle w:val="TOC1"/>
+            <w:jc w:val="right"/>
             <w:rPr>
               <w:rFonts w:eastAsiaTheme="minorEastAsia"/>
               <w:noProof/>
             </w:rPr>
           </w:pPr>
-          <w:hyperlink w:anchor="_Toc166672100" w:history="1">
+          <w:hyperlink w:anchor="_Toc167447546" w:history="1">
             <w:r>
               <w:rPr>
                 <w:rStyle w:val="Hyperlink"/>
@@ -4626,7 +4640,7 @@
                 <w:rtl/>
                 <w:lang w:bidi="fa-IR"/>
               </w:rPr>
-              <w:t>سوال5)</w:t>
+              <w:t>سوال4)</w:t>
             </w:r>
             <w:r>
               <w:rPr>
@@ -4647,7 +4661,7 @@
                 <w:noProof/>
                 <w:webHidden/>
               </w:rPr>
-              <w:instrText xml:space="preserve"> PAGEREF _Toc166672100 \h </w:instrText>
+              <w:instrText xml:space="preserve"> PAGEREF _Toc167447546 \h </w:instrText>
             </w:r>
             <w:r>
               <w:rPr>
@@ -4680,6 +4694,76 @@
         </w:p>
         <w:p>
           <w:pPr>
+            <w:pStyle w:val="TOC1"/>
+            <w:jc w:val="right"/>
+            <w:rPr>
+              <w:rFonts w:eastAsiaTheme="minorEastAsia"/>
+              <w:noProof/>
+            </w:rPr>
+          </w:pPr>
+          <w:hyperlink w:anchor="_Toc167447547" w:history="1">
+            <w:r>
+              <w:rPr>
+                <w:rStyle w:val="Hyperlink"/>
+                <w:rFonts w:cs="B Shiraz"/>
+                <w:noProof/>
+                <w:rtl/>
+                <w:lang w:bidi="fa-IR"/>
+              </w:rPr>
+              <w:t>سوال5)</w:t>
+            </w:r>
+            <w:r>
+              <w:rPr>
+                <w:noProof/>
+                <w:webHidden/>
+              </w:rPr>
+              <w:tab/>
+            </w:r>
+            <w:r>
+              <w:rPr>
+                <w:noProof/>
+                <w:webHidden/>
+              </w:rPr>
+              <w:fldChar w:fldCharType="begin"/>
+            </w:r>
+            <w:r>
+              <w:rPr>
+                <w:noProof/>
+                <w:webHidden/>
+              </w:rPr>
+              <w:instrText xml:space="preserve"> PAGEREF _Toc167447547 \h </w:instrText>
+            </w:r>
+            <w:r>
+              <w:rPr>
+                <w:noProof/>
+                <w:webHidden/>
+              </w:rPr>
+            </w:r>
+            <w:r>
+              <w:rPr>
+                <w:noProof/>
+                <w:webHidden/>
+              </w:rPr>
+              <w:fldChar w:fldCharType="separate"/>
+            </w:r>
+            <w:r>
+              <w:rPr>
+                <w:noProof/>
+                <w:webHidden/>
+              </w:rPr>
+              <w:t>7</w:t>
+            </w:r>
+            <w:r>
+              <w:rPr>
+                <w:noProof/>
+                <w:webHidden/>
+              </w:rPr>
+              <w:fldChar w:fldCharType="end"/>
+            </w:r>
+          </w:hyperlink>
+        </w:p>
+        <w:p>
+          <w:pPr>
             <w:bidi/>
           </w:pPr>
           <w:r>
@@ -4700,7 +4784,6 @@
           <w:color w:val="2F5496" w:themeColor="accent1" w:themeShade="BF"/>
           <w:sz w:val="32"/>
           <w:szCs w:val="32"/>
-          <w:rtl/>
         </w:rPr>
       </w:pPr>
       <w:r>
@@ -4720,7 +4803,7 @@
           <w:lang w:bidi="fa-IR"/>
         </w:rPr>
       </w:pPr>
-      <w:bookmarkStart w:id="0" w:name="_Toc166672096"/>
+      <w:bookmarkStart w:id="0" w:name="_Toc167447542"/>
       <w:r>
         <w:rPr>
           <w:rFonts w:cs="B Shiraz" w:hint="cs"/>
@@ -4728,65 +4811,563 @@
           <w:lang w:bidi="fa-IR"/>
         </w:rPr>
         <w:lastRenderedPageBreak/>
-        <w:t>سوال1</w:t>
-      </w:r>
-      <w:r>
-        <w:rPr>
-          <w:rFonts w:cs="B Shiraz" w:hint="cs"/>
-          <w:rtl/>
-          <w:lang w:bidi="fa-IR"/>
-        </w:rPr>
-        <w:t>)</w:t>
+        <w:t xml:space="preserve">اثبات رابطه </w:t>
+      </w:r>
+      <w:r>
+        <w:rPr>
+          <w:rFonts w:cs="B Shiraz"/>
+          <w:lang w:bidi="fa-IR"/>
+        </w:rPr>
+        <w:t>Gradient Descent</w:t>
       </w:r>
       <w:bookmarkEnd w:id="0"/>
     </w:p>
     <w:p>
       <w:pPr>
-        <w:bidi/>
-        <w:rPr>
-          <w:lang w:bidi="fa-IR"/>
-        </w:rPr>
-      </w:pPr>
+        <w:rPr>
+          <w:rFonts w:asciiTheme="majorHAnsi" w:eastAsiaTheme="majorEastAsia" w:hAnsiTheme="majorHAnsi" w:cs="B Shiraz"/>
+          <w:lang w:bidi="fa-IR"/>
+        </w:rPr>
+      </w:pPr>
+      <m:oMathPara>
+        <m:oMathParaPr>
+          <m:jc m:val="left"/>
+        </m:oMathParaPr>
+        <m:oMath>
+          <m:r>
+            <w:rPr>
+              <w:rFonts w:ascii="Cambria Math" w:hAnsi="Cambria Math"/>
+              <w:lang w:bidi="fa-IR"/>
+            </w:rPr>
+            <m:t>f=</m:t>
+          </m:r>
+          <m:func>
+            <m:funcPr>
+              <m:ctrlPr>
+                <w:rPr>
+                  <w:rFonts w:ascii="Cambria Math" w:hAnsi="Cambria Math"/>
+                  <w:i/>
+                  <w:lang w:bidi="fa-IR"/>
+                </w:rPr>
+              </m:ctrlPr>
+            </m:funcPr>
+            <m:fName>
+              <m:r>
+                <m:rPr>
+                  <m:sty m:val="p"/>
+                </m:rPr>
+                <w:rPr>
+                  <w:rFonts w:ascii="Cambria Math" w:hAnsi="Cambria Math"/>
+                  <w:lang w:bidi="fa-IR"/>
+                </w:rPr>
+                <m:t>argmin</m:t>
+              </m:r>
+            </m:fName>
+            <m:e>
+              <m:sSup>
+                <m:sSupPr>
+                  <m:ctrlPr>
+                    <w:rPr>
+                      <w:rFonts w:ascii="Cambria Math" w:hAnsi="Cambria Math"/>
+                      <w:i/>
+                      <w:lang w:bidi="fa-IR"/>
+                    </w:rPr>
+                  </m:ctrlPr>
+                </m:sSupPr>
+                <m:e>
+                  <m:d>
+                    <m:dPr>
+                      <m:begChr m:val="‖"/>
+                      <m:endChr m:val="‖"/>
+                      <m:ctrlPr>
+                        <w:rPr>
+                          <w:rFonts w:ascii="Cambria Math" w:hAnsi="Cambria Math"/>
+                          <w:i/>
+                          <w:lang w:bidi="fa-IR"/>
+                        </w:rPr>
+                      </m:ctrlPr>
+                    </m:dPr>
+                    <m:e>
+                      <m:r>
+                        <w:rPr>
+                          <w:rFonts w:ascii="Cambria Math" w:hAnsi="Cambria Math"/>
+                          <w:lang w:bidi="fa-IR"/>
+                        </w:rPr>
+                        <m:t>g-Df</m:t>
+                      </m:r>
+                    </m:e>
+                  </m:d>
+                </m:e>
+                <m:sup>
+                  <m:r>
+                    <w:rPr>
+                      <w:rFonts w:ascii="Cambria Math" w:hAnsi="Cambria Math"/>
+                      <w:lang w:bidi="fa-IR"/>
+                    </w:rPr>
+                    <m:t>2</m:t>
+                  </m:r>
+                </m:sup>
+              </m:sSup>
+            </m:e>
+          </m:func>
+          <m:r>
+            <w:rPr>
+              <w:rFonts w:ascii="Cambria Math" w:hAnsi="Cambria Math"/>
+              <w:lang w:bidi="fa-IR"/>
+            </w:rPr>
+            <m:t xml:space="preserve"> </m:t>
+          </m:r>
+          <m:r>
+            <w:rPr>
+              <w:rFonts w:ascii="Cambria Math" w:hAnsi="Cambria Math"/>
+              <w:lang w:bidi="fa-IR"/>
+            </w:rPr>
+            <m:t>⇒</m:t>
+          </m:r>
+        </m:oMath>
+      </m:oMathPara>
     </w:p>
     <w:p>
       <w:pPr>
-        <w:rPr>
-          <w:lang w:bidi="fa-IR"/>
-        </w:rPr>
-      </w:pPr>
-      <w:r>
-        <w:rPr>
-          <w:lang w:bidi="fa-IR"/>
-        </w:rPr>
-        <w:br w:type="page"/>
-      </w:r>
+        <w:bidi/>
+        <w:rPr>
+          <w:rFonts w:asciiTheme="majorHAnsi" w:eastAsiaTheme="majorEastAsia" w:hAnsiTheme="majorHAnsi" w:cs="B Shiraz"/>
+          <w:lang w:bidi="fa-IR"/>
+        </w:rPr>
+      </w:pPr>
+      <m:oMathPara>
+        <m:oMathParaPr>
+          <m:jc m:val="left"/>
+        </m:oMathParaPr>
+        <m:oMath>
+          <m:f>
+            <m:fPr>
+              <m:ctrlPr>
+                <w:rPr>
+                  <w:rFonts w:ascii="Cambria Math" w:hAnsi="Cambria Math"/>
+                  <w:i/>
+                  <w:lang w:bidi="fa-IR"/>
+                </w:rPr>
+              </m:ctrlPr>
+            </m:fPr>
+            <m:num>
+              <m:r>
+                <w:rPr>
+                  <w:rFonts w:ascii="Cambria Math" w:hAnsi="Cambria Math"/>
+                  <w:lang w:bidi="fa-IR"/>
+                </w:rPr>
+                <m:t>∂</m:t>
+              </m:r>
+              <m:sSup>
+                <m:sSupPr>
+                  <m:ctrlPr>
+                    <w:rPr>
+                      <w:rFonts w:ascii="Cambria Math" w:hAnsi="Cambria Math"/>
+                      <w:i/>
+                      <w:lang w:bidi="fa-IR"/>
+                    </w:rPr>
+                  </m:ctrlPr>
+                </m:sSupPr>
+                <m:e>
+                  <m:d>
+                    <m:dPr>
+                      <m:begChr m:val="‖"/>
+                      <m:endChr m:val="‖"/>
+                      <m:ctrlPr>
+                        <w:rPr>
+                          <w:rFonts w:ascii="Cambria Math" w:hAnsi="Cambria Math"/>
+                          <w:i/>
+                          <w:lang w:bidi="fa-IR"/>
+                        </w:rPr>
+                      </m:ctrlPr>
+                    </m:dPr>
+                    <m:e>
+                      <m:r>
+                        <w:rPr>
+                          <w:rFonts w:ascii="Cambria Math" w:hAnsi="Cambria Math"/>
+                          <w:lang w:bidi="fa-IR"/>
+                        </w:rPr>
+                        <m:t>g-Df</m:t>
+                      </m:r>
+                    </m:e>
+                  </m:d>
+                </m:e>
+                <m:sup>
+                  <m:r>
+                    <w:rPr>
+                      <w:rFonts w:ascii="Cambria Math" w:hAnsi="Cambria Math"/>
+                      <w:lang w:bidi="fa-IR"/>
+                    </w:rPr>
+                    <m:t>2</m:t>
+                  </m:r>
+                </m:sup>
+              </m:sSup>
+            </m:num>
+            <m:den>
+              <m:r>
+                <w:rPr>
+                  <w:rFonts w:ascii="Cambria Math" w:hAnsi="Cambria Math"/>
+                  <w:lang w:bidi="fa-IR"/>
+                </w:rPr>
+                <m:t>∂f</m:t>
+              </m:r>
+            </m:den>
+          </m:f>
+          <m:r>
+            <w:rPr>
+              <w:rFonts w:ascii="Cambria Math" w:hAnsi="Cambria Math"/>
+              <w:lang w:bidi="fa-IR"/>
+            </w:rPr>
+            <m:t>=-2</m:t>
+          </m:r>
+          <m:sSup>
+            <m:sSupPr>
+              <m:ctrlPr>
+                <w:rPr>
+                  <w:rFonts w:ascii="Cambria Math" w:hAnsi="Cambria Math"/>
+                  <w:i/>
+                  <w:lang w:bidi="fa-IR"/>
+                </w:rPr>
+              </m:ctrlPr>
+            </m:sSupPr>
+            <m:e>
+              <m:r>
+                <w:rPr>
+                  <w:rFonts w:ascii="Cambria Math" w:hAnsi="Cambria Math"/>
+                  <w:lang w:bidi="fa-IR"/>
+                </w:rPr>
+                <m:t>D</m:t>
+              </m:r>
+            </m:e>
+            <m:sup>
+              <m:r>
+                <w:rPr>
+                  <w:rFonts w:ascii="Cambria Math" w:hAnsi="Cambria Math"/>
+                  <w:lang w:bidi="fa-IR"/>
+                </w:rPr>
+                <m:t>T</m:t>
+              </m:r>
+            </m:sup>
+          </m:sSup>
+          <m:d>
+            <m:dPr>
+              <m:ctrlPr>
+                <w:rPr>
+                  <w:rFonts w:ascii="Cambria Math" w:hAnsi="Cambria Math"/>
+                  <w:i/>
+                  <w:lang w:bidi="fa-IR"/>
+                </w:rPr>
+              </m:ctrlPr>
+            </m:dPr>
+            <m:e>
+              <m:r>
+                <w:rPr>
+                  <w:rFonts w:ascii="Cambria Math" w:hAnsi="Cambria Math"/>
+                  <w:lang w:bidi="fa-IR"/>
+                </w:rPr>
+                <m:t>g-Df</m:t>
+              </m:r>
+            </m:e>
+          </m:d>
+          <m:r>
+            <w:rPr>
+              <w:rFonts w:ascii="Cambria Math" w:eastAsiaTheme="minorEastAsia" w:hAnsi="Cambria Math"/>
+              <w:lang w:bidi="fa-IR"/>
+            </w:rPr>
+            <m:t>=0</m:t>
+          </m:r>
+          <m:r>
+            <w:rPr>
+              <w:rFonts w:ascii="Cambria Math" w:eastAsiaTheme="minorEastAsia" w:hAnsi="Cambria Math"/>
+              <w:lang w:bidi="fa-IR"/>
+            </w:rPr>
+            <m:t>⇒</m:t>
+          </m:r>
+        </m:oMath>
+      </m:oMathPara>
     </w:p>
     <w:p>
       <w:pPr>
+        <w:bidi/>
+        <w:rPr>
+          <w:rFonts w:asciiTheme="majorHAnsi" w:eastAsiaTheme="majorEastAsia" w:hAnsiTheme="majorHAnsi" w:cs="B Shiraz"/>
+          <w:lang w:bidi="fa-IR"/>
+        </w:rPr>
+      </w:pPr>
+      <m:oMathPara>
+        <m:oMathParaPr>
+          <m:jc m:val="left"/>
+        </m:oMathParaPr>
+        <m:oMath>
+          <m:sSub>
+            <m:sSubPr>
+              <m:ctrlPr>
+                <w:rPr>
+                  <w:rFonts w:ascii="Cambria Math" w:eastAsiaTheme="majorEastAsia" w:hAnsi="Cambria Math" w:cs="B Shiraz"/>
+                  <w:i/>
+                  <w:lang w:bidi="fa-IR"/>
+                </w:rPr>
+              </m:ctrlPr>
+            </m:sSubPr>
+            <m:e>
+              <m:r>
+                <w:rPr>
+                  <w:rFonts w:ascii="Cambria Math" w:eastAsiaTheme="majorEastAsia" w:hAnsi="Cambria Math" w:cs="B Shiraz"/>
+                  <w:lang w:bidi="fa-IR"/>
+                </w:rPr>
+                <m:t>f</m:t>
+              </m:r>
+            </m:e>
+            <m:sub>
+              <m:r>
+                <w:rPr>
+                  <w:rFonts w:ascii="Cambria Math" w:eastAsiaTheme="majorEastAsia" w:hAnsi="Cambria Math" w:cs="B Shiraz"/>
+                  <w:lang w:bidi="fa-IR"/>
+                </w:rPr>
+                <m:t>k+1</m:t>
+              </m:r>
+            </m:sub>
+          </m:sSub>
+          <m:r>
+            <w:rPr>
+              <w:rFonts w:ascii="Cambria Math" w:eastAsiaTheme="majorEastAsia" w:hAnsi="Cambria Math" w:cs="B Shiraz"/>
+              <w:lang w:bidi="fa-IR"/>
+            </w:rPr>
+            <m:t>-</m:t>
+          </m:r>
+          <m:sSub>
+            <m:sSubPr>
+              <m:ctrlPr>
+                <w:rPr>
+                  <w:rFonts w:ascii="Cambria Math" w:eastAsiaTheme="majorEastAsia" w:hAnsi="Cambria Math" w:cs="B Shiraz"/>
+                  <w:i/>
+                  <w:lang w:bidi="fa-IR"/>
+                </w:rPr>
+              </m:ctrlPr>
+            </m:sSubPr>
+            <m:e>
+              <m:r>
+                <w:rPr>
+                  <w:rFonts w:ascii="Cambria Math" w:eastAsiaTheme="majorEastAsia" w:hAnsi="Cambria Math" w:cs="B Shiraz"/>
+                  <w:lang w:bidi="fa-IR"/>
+                </w:rPr>
+                <m:t>f</m:t>
+              </m:r>
+            </m:e>
+            <m:sub>
+              <m:r>
+                <w:rPr>
+                  <w:rFonts w:ascii="Cambria Math" w:eastAsiaTheme="majorEastAsia" w:hAnsi="Cambria Math" w:cs="B Shiraz"/>
+                  <w:lang w:bidi="fa-IR"/>
+                </w:rPr>
+                <m:t>k</m:t>
+              </m:r>
+            </m:sub>
+          </m:sSub>
+          <m:r>
+            <w:rPr>
+              <w:rFonts w:ascii="Cambria Math" w:eastAsiaTheme="majorEastAsia" w:hAnsi="Cambria Math" w:cs="B Shiraz"/>
+              <w:lang w:bidi="fa-IR"/>
+            </w:rPr>
+            <m:t>=-2</m:t>
+          </m:r>
+          <m:sSup>
+            <m:sSupPr>
+              <m:ctrlPr>
+                <w:rPr>
+                  <w:rFonts w:ascii="Cambria Math" w:eastAsiaTheme="majorEastAsia" w:hAnsi="Cambria Math" w:cs="B Shiraz"/>
+                  <w:i/>
+                  <w:lang w:bidi="fa-IR"/>
+                </w:rPr>
+              </m:ctrlPr>
+            </m:sSupPr>
+            <m:e>
+              <m:r>
+                <w:rPr>
+                  <w:rFonts w:ascii="Cambria Math" w:eastAsiaTheme="majorEastAsia" w:hAnsi="Cambria Math" w:cs="B Shiraz"/>
+                  <w:lang w:bidi="fa-IR"/>
+                </w:rPr>
+                <m:t>D</m:t>
+              </m:r>
+            </m:e>
+            <m:sup>
+              <m:r>
+                <w:rPr>
+                  <w:rFonts w:ascii="Cambria Math" w:eastAsiaTheme="majorEastAsia" w:hAnsi="Cambria Math" w:cs="B Shiraz"/>
+                  <w:lang w:bidi="fa-IR"/>
+                </w:rPr>
+                <m:t>T</m:t>
+              </m:r>
+            </m:sup>
+          </m:sSup>
+          <m:d>
+            <m:dPr>
+              <m:ctrlPr>
+                <w:rPr>
+                  <w:rFonts w:ascii="Cambria Math" w:eastAsiaTheme="majorEastAsia" w:hAnsi="Cambria Math" w:cs="B Shiraz"/>
+                  <w:i/>
+                  <w:lang w:bidi="fa-IR"/>
+                </w:rPr>
+              </m:ctrlPr>
+            </m:dPr>
+            <m:e>
+              <m:r>
+                <w:rPr>
+                  <w:rFonts w:ascii="Cambria Math" w:eastAsiaTheme="majorEastAsia" w:hAnsi="Cambria Math" w:cs="B Shiraz"/>
+                  <w:lang w:bidi="fa-IR"/>
+                </w:rPr>
+                <m:t>g-Df</m:t>
+              </m:r>
+            </m:e>
+          </m:d>
+          <m:r>
+            <w:rPr>
+              <w:rFonts w:ascii="Cambria Math" w:eastAsiaTheme="majorEastAsia" w:hAnsi="Cambria Math" w:cs="B Shiraz"/>
+              <w:lang w:bidi="fa-IR"/>
+            </w:rPr>
+            <m:t xml:space="preserve"> ⇒</m:t>
+          </m:r>
+          <m:sSub>
+            <m:sSubPr>
+              <m:ctrlPr>
+                <w:rPr>
+                  <w:rFonts w:ascii="Cambria Math" w:eastAsiaTheme="majorEastAsia" w:hAnsi="Cambria Math" w:cs="B Shiraz"/>
+                  <w:i/>
+                  <w:lang w:bidi="fa-IR"/>
+                </w:rPr>
+              </m:ctrlPr>
+            </m:sSubPr>
+            <m:e>
+              <m:r>
+                <w:rPr>
+                  <w:rFonts w:ascii="Cambria Math" w:eastAsiaTheme="majorEastAsia" w:hAnsi="Cambria Math" w:cs="B Shiraz"/>
+                  <w:lang w:bidi="fa-IR"/>
+                </w:rPr>
+                <m:t>f</m:t>
+              </m:r>
+            </m:e>
+            <m:sub>
+              <m:r>
+                <w:rPr>
+                  <w:rFonts w:ascii="Cambria Math" w:eastAsiaTheme="majorEastAsia" w:hAnsi="Cambria Math" w:cs="B Shiraz"/>
+                  <w:lang w:bidi="fa-IR"/>
+                </w:rPr>
+                <m:t>k+1</m:t>
+              </m:r>
+            </m:sub>
+          </m:sSub>
+          <m:r>
+            <w:rPr>
+              <w:rFonts w:ascii="Cambria Math" w:eastAsiaTheme="majorEastAsia" w:hAnsi="Cambria Math" w:cs="B Shiraz"/>
+              <w:lang w:bidi="fa-IR"/>
+            </w:rPr>
+            <m:t>=</m:t>
+          </m:r>
+          <m:sSub>
+            <m:sSubPr>
+              <m:ctrlPr>
+                <w:rPr>
+                  <w:rFonts w:ascii="Cambria Math" w:eastAsiaTheme="majorEastAsia" w:hAnsi="Cambria Math" w:cs="B Shiraz"/>
+                  <w:i/>
+                  <w:lang w:bidi="fa-IR"/>
+                </w:rPr>
+              </m:ctrlPr>
+            </m:sSubPr>
+            <m:e>
+              <m:r>
+                <w:rPr>
+                  <w:rFonts w:ascii="Cambria Math" w:eastAsiaTheme="majorEastAsia" w:hAnsi="Cambria Math" w:cs="B Shiraz"/>
+                  <w:lang w:bidi="fa-IR"/>
+                </w:rPr>
+                <m:t>f</m:t>
+              </m:r>
+            </m:e>
+            <m:sub>
+              <m:r>
+                <w:rPr>
+                  <w:rFonts w:ascii="Cambria Math" w:eastAsiaTheme="majorEastAsia" w:hAnsi="Cambria Math" w:cs="B Shiraz"/>
+                  <w:lang w:bidi="fa-IR"/>
+                </w:rPr>
+                <m:t>k</m:t>
+              </m:r>
+            </m:sub>
+          </m:sSub>
+          <m:r>
+            <w:rPr>
+              <w:rFonts w:ascii="Cambria Math" w:eastAsiaTheme="majorEastAsia" w:hAnsi="Cambria Math" w:cs="B Shiraz"/>
+              <w:lang w:bidi="fa-IR"/>
+            </w:rPr>
+            <m:t>+β</m:t>
+          </m:r>
+          <m:sSup>
+            <m:sSupPr>
+              <m:ctrlPr>
+                <w:rPr>
+                  <w:rFonts w:ascii="Cambria Math" w:eastAsiaTheme="majorEastAsia" w:hAnsi="Cambria Math" w:cs="B Shiraz"/>
+                  <w:i/>
+                  <w:lang w:bidi="fa-IR"/>
+                </w:rPr>
+              </m:ctrlPr>
+            </m:sSupPr>
+            <m:e>
+              <m:r>
+                <w:rPr>
+                  <w:rFonts w:ascii="Cambria Math" w:eastAsiaTheme="majorEastAsia" w:hAnsi="Cambria Math" w:cs="B Shiraz"/>
+                  <w:lang w:bidi="fa-IR"/>
+                </w:rPr>
+                <m:t>D</m:t>
+              </m:r>
+            </m:e>
+            <m:sup>
+              <m:r>
+                <w:rPr>
+                  <w:rFonts w:ascii="Cambria Math" w:eastAsiaTheme="majorEastAsia" w:hAnsi="Cambria Math" w:cs="B Shiraz"/>
+                  <w:lang w:bidi="fa-IR"/>
+                </w:rPr>
+                <m:t>T</m:t>
+              </m:r>
+            </m:sup>
+          </m:sSup>
+          <m:d>
+            <m:dPr>
+              <m:ctrlPr>
+                <w:rPr>
+                  <w:rFonts w:ascii="Cambria Math" w:eastAsiaTheme="majorEastAsia" w:hAnsi="Cambria Math" w:cs="B Shiraz"/>
+                  <w:i/>
+                  <w:lang w:bidi="fa-IR"/>
+                </w:rPr>
+              </m:ctrlPr>
+            </m:dPr>
+            <m:e>
+              <m:r>
+                <w:rPr>
+                  <w:rFonts w:ascii="Cambria Math" w:eastAsiaTheme="majorEastAsia" w:hAnsi="Cambria Math" w:cs="B Shiraz"/>
+                  <w:lang w:bidi="fa-IR"/>
+                </w:rPr>
+                <m:t>g-Df</m:t>
+              </m:r>
+            </m:e>
+          </m:d>
+        </m:oMath>
+      </m:oMathPara>
+    </w:p>
+    <w:p>
+      <w:pPr>
         <w:pStyle w:val="Heading1"/>
         <w:bidi/>
         <w:rPr>
           <w:rFonts w:cs="B Shiraz"/>
-          <w:rtl/>
-          <w:lang w:bidi="fa-IR"/>
-        </w:rPr>
-      </w:pPr>
-      <w:bookmarkStart w:id="1" w:name="_Toc166672097"/>
+          <w:lang w:bidi="fa-IR"/>
+        </w:rPr>
+      </w:pPr>
+      <w:bookmarkStart w:id="1" w:name="_Toc167447543"/>
       <w:r>
         <w:rPr>
           <w:rFonts w:cs="B Shiraz" w:hint="cs"/>
           <w:rtl/>
           <w:lang w:bidi="fa-IR"/>
         </w:rPr>
-        <w:lastRenderedPageBreak/>
-        <w:t>سوال</w:t>
-      </w:r>
-      <w:r>
-        <w:rPr>
-          <w:rFonts w:cs="B Shiraz"/>
-          <w:lang w:bidi="fa-IR"/>
-        </w:rPr>
-        <w:t>2</w:t>
+        <w:t>سوال1</w:t>
       </w:r>
       <w:r>
         <w:rPr>
@@ -4800,21 +5381,357 @@
     </w:p>
     <w:p>
       <w:pPr>
-        <w:rPr>
-          <w:rtl/>
-          <w:lang w:bidi="fa-IR"/>
-        </w:rPr>
-      </w:pPr>
-      <w:r>
-        <w:rPr>
-          <w:rtl/>
-          <w:lang w:bidi="fa-IR"/>
-        </w:rPr>
-        <w:br w:type="page"/>
+        <w:bidi/>
+        <w:rPr>
+          <w:rFonts w:cs="B Roya"/>
+          <w:rtl/>
+          <w:lang w:bidi="fa-IR"/>
+        </w:rPr>
+      </w:pPr>
+      <w:r>
+        <w:rPr>
+          <w:rFonts w:cs="B Roya" w:hint="cs"/>
+          <w:rtl/>
+          <w:lang w:bidi="fa-IR"/>
+        </w:rPr>
+        <w:t>در شکل زیر، تصویر اصلی و تصویر نویزی تولید شده را مشاهده می کنیم.</w:t>
       </w:r>
     </w:p>
     <w:p>
       <w:pPr>
+        <w:bidi/>
+        <w:jc w:val="center"/>
+        <w:rPr>
+          <w:rFonts w:cs="B Roya"/>
+          <w:rtl/>
+          <w:lang w:bidi="fa-IR"/>
+        </w:rPr>
+      </w:pPr>
+      <w:r>
+        <w:rPr>
+          <w:rFonts w:cs="B Roya"/>
+          <w:rtl/>
+          <w:lang w:bidi="fa-IR"/>
+        </w:rPr>
+        <w:drawing>
+          <wp:inline distT="0" distB="0" distL="0" distR="0" wp14:anchorId="28CF6D7B" wp14:editId="30A701BB">
+            <wp:extent cx="4955220" cy="2362200"/>
+            <wp:effectExtent l="0" t="0" r="0" b="0"/>
+            <wp:docPr id="2089228996" name="Picture 1"/>
+            <wp:cNvGraphicFramePr>
+              <a:graphicFrameLocks xmlns:a="http://schemas.openxmlformats.org/drawingml/2006/main" noChangeAspect="1"/>
+            </wp:cNvGraphicFramePr>
+            <a:graphic xmlns:a="http://schemas.openxmlformats.org/drawingml/2006/main">
+              <a:graphicData uri="http://schemas.openxmlformats.org/drawingml/2006/picture">
+                <pic:pic xmlns:pic="http://schemas.openxmlformats.org/drawingml/2006/picture">
+                  <pic:nvPicPr>
+                    <pic:cNvPr id="2089228996" name=""/>
+                    <pic:cNvPicPr/>
+                  </pic:nvPicPr>
+                  <pic:blipFill>
+                    <a:blip r:embed="rId10"/>
+                    <a:stretch>
+                      <a:fillRect/>
+                    </a:stretch>
+                  </pic:blipFill>
+                  <pic:spPr>
+                    <a:xfrm>
+                      <a:off x="0" y="0"/>
+                      <a:ext cx="4959818" cy="2364392"/>
+                    </a:xfrm>
+                    <a:prstGeom prst="rect">
+                      <a:avLst/>
+                    </a:prstGeom>
+                  </pic:spPr>
+                </pic:pic>
+              </a:graphicData>
+            </a:graphic>
+          </wp:inline>
+        </w:drawing>
+      </w:r>
+    </w:p>
+    <w:p>
+      <w:pPr>
+        <w:bidi/>
+        <w:jc w:val="both"/>
+        <w:rPr>
+          <w:rFonts w:cs="B Roya"/>
+          <w:rtl/>
+          <w:lang w:bidi="fa-IR"/>
+        </w:rPr>
+      </w:pPr>
+      <w:r>
+        <w:rPr>
+          <w:rFonts w:cs="B Roya" w:hint="cs"/>
+          <w:rtl/>
+          <w:lang w:bidi="fa-IR"/>
+        </w:rPr>
+        <w:t>در ادامه، کرنل مربعی</w:t>
+      </w:r>
+      <w:r>
+        <w:rPr>
+          <w:rFonts w:cs="B Roya" w:hint="cs"/>
+          <w:rtl/>
+          <w:lang w:bidi="fa-IR"/>
+        </w:rPr>
+        <w:t xml:space="preserve"> نرمالایز شده</w:t>
+      </w:r>
+      <w:r>
+        <w:rPr>
+          <w:rFonts w:cs="B Roya" w:hint="cs"/>
+          <w:rtl/>
+          <w:lang w:bidi="fa-IR"/>
+        </w:rPr>
+        <w:t xml:space="preserve"> با سایز 4 در 4 را ساخته و به حوزه فرکانس می بریم و در تبدیل فوریه تصویر نویزی ضرب می کنیم. در آخر تنیجه را به حوزه مکان برمی گردانیم. </w:t>
+      </w:r>
+      <w:r>
+        <w:rPr>
+          <w:rFonts w:cs="B Roya" w:hint="cs"/>
+          <w:rtl/>
+          <w:lang w:bidi="fa-IR"/>
+        </w:rPr>
+        <w:t>نتیجه نهایی در شکل زیر مشاهده می شود.</w:t>
+      </w:r>
+    </w:p>
+    <w:p>
+      <w:pPr>
+        <w:bidi/>
+        <w:jc w:val="center"/>
+        <w:rPr>
+          <w:rFonts w:cs="B Roya"/>
+          <w:rtl/>
+          <w:lang w:bidi="fa-IR"/>
+        </w:rPr>
+      </w:pPr>
+      <w:r>
+        <w:rPr>
+          <w:rFonts w:cs="B Roya"/>
+          <w:rtl/>
+          <w:lang w:bidi="fa-IR"/>
+        </w:rPr>
+        <w:drawing>
+          <wp:inline distT="0" distB="0" distL="0" distR="0" wp14:anchorId="5E1DFF86" wp14:editId="353B7311">
+            <wp:extent cx="2362200" cy="2483340"/>
+            <wp:effectExtent l="0" t="0" r="0" b="0"/>
+            <wp:docPr id="1010974684" name="Picture 1"/>
+            <wp:cNvGraphicFramePr>
+              <a:graphicFrameLocks xmlns:a="http://schemas.openxmlformats.org/drawingml/2006/main" noChangeAspect="1"/>
+            </wp:cNvGraphicFramePr>
+            <a:graphic xmlns:a="http://schemas.openxmlformats.org/drawingml/2006/main">
+              <a:graphicData uri="http://schemas.openxmlformats.org/drawingml/2006/picture">
+                <pic:pic xmlns:pic="http://schemas.openxmlformats.org/drawingml/2006/picture">
+                  <pic:nvPicPr>
+                    <pic:cNvPr id="1010974684" name=""/>
+                    <pic:cNvPicPr/>
+                  </pic:nvPicPr>
+                  <pic:blipFill>
+                    <a:blip r:embed="rId11"/>
+                    <a:stretch>
+                      <a:fillRect/>
+                    </a:stretch>
+                  </pic:blipFill>
+                  <pic:spPr>
+                    <a:xfrm>
+                      <a:off x="0" y="0"/>
+                      <a:ext cx="2375057" cy="2496857"/>
+                    </a:xfrm>
+                    <a:prstGeom prst="rect">
+                      <a:avLst/>
+                    </a:prstGeom>
+                  </pic:spPr>
+                </pic:pic>
+              </a:graphicData>
+            </a:graphic>
+          </wp:inline>
+        </w:drawing>
+      </w:r>
+    </w:p>
+    <w:p>
+      <w:pPr>
+        <w:bidi/>
+        <w:rPr>
+          <w:rFonts w:cs="B Roya"/>
+          <w:rtl/>
+          <w:lang w:bidi="fa-IR"/>
+        </w:rPr>
+      </w:pPr>
+      <w:r>
+        <w:rPr>
+          <w:rFonts w:cs="B Roya" w:hint="cs"/>
+          <w:rtl/>
+          <w:lang w:bidi="fa-IR"/>
+        </w:rPr>
+        <w:t xml:space="preserve">با مقایسه آن با تصویر اصلی و نویزی، به خوبی مشاهده می شود که نویز گوسی از بین رفته و کیفیت تصویر بهبود داشته است اما نسبت به تصویر اصلی به اصطلاح </w:t>
+      </w:r>
+      <w:r>
+        <w:rPr>
+          <w:rFonts w:cs="B Roya"/>
+          <w:lang w:bidi="fa-IR"/>
+        </w:rPr>
+        <w:t>blur</w:t>
+      </w:r>
+      <w:r>
+        <w:rPr>
+          <w:rFonts w:cs="B Roya" w:hint="cs"/>
+          <w:rtl/>
+          <w:lang w:bidi="fa-IR"/>
+        </w:rPr>
+        <w:t xml:space="preserve"> شده است.</w:t>
+      </w:r>
+    </w:p>
+    <w:p>
+      <w:pPr>
+        <w:bidi/>
+        <w:rPr>
+          <w:rFonts w:cs="B Roya"/>
+          <w:rtl/>
+          <w:lang w:bidi="fa-IR"/>
+        </w:rPr>
+      </w:pPr>
+      <w:r>
+        <w:rPr>
+          <w:rFonts w:cs="B Roya" w:hint="cs"/>
+          <w:rtl/>
+          <w:lang w:bidi="fa-IR"/>
+        </w:rPr>
+        <w:lastRenderedPageBreak/>
+        <w:t xml:space="preserve">حال از دستور </w:t>
+      </w:r>
+      <w:proofErr w:type="spellStart"/>
+      <w:r>
+        <w:rPr>
+          <w:rFonts w:cs="B Roya"/>
+          <w:lang w:bidi="fa-IR"/>
+        </w:rPr>
+        <w:t>imgaussfilt</w:t>
+      </w:r>
+      <w:proofErr w:type="spellEnd"/>
+      <w:r>
+        <w:rPr>
+          <w:rFonts w:cs="B Roya" w:hint="cs"/>
+          <w:rtl/>
+          <w:lang w:bidi="fa-IR"/>
+        </w:rPr>
+        <w:t xml:space="preserve"> استفاده می کنیم. نتیجه به صورت زیر خواهد شد.</w:t>
+      </w:r>
+    </w:p>
+    <w:p>
+      <w:pPr>
+        <w:bidi/>
+        <w:jc w:val="center"/>
+        <w:rPr>
+          <w:rFonts w:cs="B Roya"/>
+          <w:rtl/>
+          <w:lang w:bidi="fa-IR"/>
+        </w:rPr>
+      </w:pPr>
+      <w:r>
+        <w:rPr>
+          <w:rFonts w:cs="B Roya"/>
+          <w:rtl/>
+          <w:lang w:bidi="fa-IR"/>
+        </w:rPr>
+        <w:drawing>
+          <wp:inline distT="0" distB="0" distL="0" distR="0" wp14:anchorId="348B6D09" wp14:editId="3235B710">
+            <wp:extent cx="2531243" cy="2667000"/>
+            <wp:effectExtent l="0" t="0" r="2540" b="0"/>
+            <wp:docPr id="1106408823" name="Picture 1"/>
+            <wp:cNvGraphicFramePr>
+              <a:graphicFrameLocks xmlns:a="http://schemas.openxmlformats.org/drawingml/2006/main" noChangeAspect="1"/>
+            </wp:cNvGraphicFramePr>
+            <a:graphic xmlns:a="http://schemas.openxmlformats.org/drawingml/2006/main">
+              <a:graphicData uri="http://schemas.openxmlformats.org/drawingml/2006/picture">
+                <pic:pic xmlns:pic="http://schemas.openxmlformats.org/drawingml/2006/picture">
+                  <pic:nvPicPr>
+                    <pic:cNvPr id="1106408823" name=""/>
+                    <pic:cNvPicPr/>
+                  </pic:nvPicPr>
+                  <pic:blipFill>
+                    <a:blip r:embed="rId12"/>
+                    <a:stretch>
+                      <a:fillRect/>
+                    </a:stretch>
+                  </pic:blipFill>
+                  <pic:spPr>
+                    <a:xfrm>
+                      <a:off x="0" y="0"/>
+                      <a:ext cx="2537988" cy="2674107"/>
+                    </a:xfrm>
+                    <a:prstGeom prst="rect">
+                      <a:avLst/>
+                    </a:prstGeom>
+                  </pic:spPr>
+                </pic:pic>
+              </a:graphicData>
+            </a:graphic>
+          </wp:inline>
+        </w:drawing>
+      </w:r>
+    </w:p>
+    <w:p>
+      <w:pPr>
+        <w:bidi/>
+        <w:jc w:val="both"/>
+        <w:rPr>
+          <w:rFonts w:cs="B Roya" w:hint="cs"/>
+          <w:rtl/>
+          <w:lang w:bidi="fa-IR"/>
+        </w:rPr>
+      </w:pPr>
+      <w:r>
+        <w:rPr>
+          <w:rFonts w:cs="B Roya" w:hint="cs"/>
+          <w:rtl/>
+          <w:lang w:bidi="fa-IR"/>
+        </w:rPr>
+        <w:t xml:space="preserve">مشاهده می شود که نویز گوسی به خوبی فیلتر و حذف شده است. نتیجه تا حدی شبیه با اعمال کرنل مربعی است اما دارای </w:t>
+      </w:r>
+      <w:r>
+        <w:rPr>
+          <w:rFonts w:cs="B Roya"/>
+          <w:lang w:bidi="fa-IR"/>
+        </w:rPr>
+        <w:t>sharpness</w:t>
+      </w:r>
+      <w:r>
+        <w:rPr>
+          <w:rFonts w:cs="B Roya" w:hint="cs"/>
+          <w:rtl/>
+          <w:lang w:bidi="fa-IR"/>
+        </w:rPr>
+        <w:t xml:space="preserve"> بیشتری است و نتیجه کمتر </w:t>
+      </w:r>
+      <w:r>
+        <w:rPr>
+          <w:rFonts w:cs="B Roya"/>
+          <w:lang w:bidi="fa-IR"/>
+        </w:rPr>
+        <w:t>blur</w:t>
+      </w:r>
+      <w:r>
+        <w:rPr>
+          <w:rFonts w:cs="B Roya" w:hint="cs"/>
+          <w:rtl/>
+          <w:lang w:bidi="fa-IR"/>
+        </w:rPr>
+        <w:t xml:space="preserve"> شده است. </w:t>
+      </w:r>
+    </w:p>
+    <w:p>
+      <w:pPr>
+        <w:rPr>
+          <w:lang w:bidi="fa-IR"/>
+        </w:rPr>
+      </w:pPr>
+      <w:r>
+        <w:rPr>
+          <w:lang w:bidi="fa-IR"/>
+        </w:rPr>
+        <w:br w:type="page"/>
+      </w:r>
+    </w:p>
+    <w:p>
+      <w:pPr>
         <w:pStyle w:val="Heading1"/>
         <w:bidi/>
         <w:rPr>
@@ -4823,7 +5740,7 @@
           <w:lang w:bidi="fa-IR"/>
         </w:rPr>
       </w:pPr>
-      <w:bookmarkStart w:id="2" w:name="_Toc166672098"/>
+      <w:bookmarkStart w:id="2" w:name="_Toc167447544"/>
       <w:r>
         <w:rPr>
           <w:rFonts w:cs="B Shiraz" w:hint="cs"/>
@@ -4835,11 +5752,10 @@
       </w:r>
       <w:r>
         <w:rPr>
-          <w:rFonts w:cs="B Shiraz" w:hint="cs"/>
-          <w:rtl/>
-          <w:lang w:bidi="fa-IR"/>
-        </w:rPr>
-        <w:t>3</w:t>
+          <w:rFonts w:cs="B Shiraz"/>
+          <w:lang w:bidi="fa-IR"/>
+        </w:rPr>
+        <w:t>2</w:t>
       </w:r>
       <w:r>
         <w:rPr>
@@ -4876,7 +5792,7 @@
           <w:lang w:bidi="fa-IR"/>
         </w:rPr>
       </w:pPr>
-      <w:bookmarkStart w:id="3" w:name="_Toc166672099"/>
+      <w:bookmarkStart w:id="3" w:name="_Toc167447545"/>
       <w:r>
         <w:rPr>
           <w:rFonts w:cs="B Shiraz" w:hint="cs"/>
@@ -4892,7 +5808,7 @@
           <w:rtl/>
           <w:lang w:bidi="fa-IR"/>
         </w:rPr>
-        <w:t>4</w:t>
+        <w:t>3</w:t>
       </w:r>
       <w:r>
         <w:rPr>
@@ -4929,7 +5845,7 @@
           <w:lang w:bidi="fa-IR"/>
         </w:rPr>
       </w:pPr>
-      <w:bookmarkStart w:id="4" w:name="_Toc166672100"/>
+      <w:bookmarkStart w:id="4" w:name="_Toc167447546"/>
       <w:r>
         <w:rPr>
           <w:rFonts w:cs="B Shiraz" w:hint="cs"/>
@@ -4937,7 +5853,7 @@
           <w:lang w:bidi="fa-IR"/>
         </w:rPr>
         <w:lastRenderedPageBreak/>
-        <w:t>سوا</w:t>
+        <w:t>سوال</w:t>
       </w:r>
       <w:r>
         <w:rPr>
@@ -4945,7 +5861,7 @@
           <w:rtl/>
           <w:lang w:bidi="fa-IR"/>
         </w:rPr>
-        <w:t>ل5</w:t>
+        <w:t>4</w:t>
       </w:r>
       <w:r>
         <w:rPr>
@@ -4964,9 +5880,2510 @@
           <w:lang w:bidi="fa-IR"/>
         </w:rPr>
       </w:pPr>
+      <w:r>
+        <w:rPr>
+          <w:rtl/>
+          <w:lang w:bidi="fa-IR"/>
+        </w:rPr>
+        <w:br w:type="page"/>
+      </w:r>
+    </w:p>
+    <w:p>
+      <w:pPr>
+        <w:pStyle w:val="Heading1"/>
+        <w:bidi/>
+        <w:rPr>
+          <w:rFonts w:cs="B Shiraz"/>
+          <w:rtl/>
+          <w:lang w:bidi="fa-IR"/>
+        </w:rPr>
+      </w:pPr>
+      <w:bookmarkStart w:id="5" w:name="_Toc167447547"/>
+      <w:r>
+        <w:rPr>
+          <w:rFonts w:cs="B Shiraz" w:hint="cs"/>
+          <w:rtl/>
+          <w:lang w:bidi="fa-IR"/>
+        </w:rPr>
+        <w:lastRenderedPageBreak/>
+        <w:t>سوا</w:t>
+      </w:r>
+      <w:r>
+        <w:rPr>
+          <w:rFonts w:cs="B Shiraz" w:hint="cs"/>
+          <w:rtl/>
+          <w:lang w:bidi="fa-IR"/>
+        </w:rPr>
+        <w:t>ل5</w:t>
+      </w:r>
+      <w:r>
+        <w:rPr>
+          <w:rFonts w:cs="B Shiraz" w:hint="cs"/>
+          <w:rtl/>
+          <w:lang w:bidi="fa-IR"/>
+        </w:rPr>
+        <w:t>)</w:t>
+      </w:r>
+      <w:bookmarkEnd w:id="5"/>
+    </w:p>
+    <w:p>
+      <w:pPr>
+        <w:bidi/>
+        <w:jc w:val="both"/>
+        <w:rPr>
+          <w:rFonts w:cs="B Roya"/>
+          <w:rtl/>
+          <w:lang w:bidi="fa-IR"/>
+        </w:rPr>
+      </w:pPr>
+      <w:r>
+        <w:rPr>
+          <w:rFonts w:cs="B Roya" w:hint="cs"/>
+          <w:rtl/>
+          <w:lang w:bidi="fa-IR"/>
+        </w:rPr>
+        <w:t xml:space="preserve">روش </w:t>
+      </w:r>
+      <w:r>
+        <w:rPr>
+          <w:rFonts w:cs="B Roya"/>
+          <w:lang w:bidi="fa-IR"/>
+        </w:rPr>
+        <w:t>Anisotropic Diffusion filtering</w:t>
+      </w:r>
+      <w:r>
+        <w:rPr>
+          <w:rFonts w:cs="B Roya" w:hint="cs"/>
+          <w:rtl/>
+          <w:lang w:bidi="fa-IR"/>
+        </w:rPr>
+        <w:t xml:space="preserve"> </w:t>
+      </w:r>
+      <w:r>
+        <w:rPr>
+          <w:rFonts w:cs="B Roya"/>
+          <w:rtl/>
+          <w:lang w:bidi="fa-IR"/>
+        </w:rPr>
+        <w:t>تکن</w:t>
+      </w:r>
+      <w:r>
+        <w:rPr>
+          <w:rFonts w:cs="B Roya" w:hint="cs"/>
+          <w:rtl/>
+          <w:lang w:bidi="fa-IR"/>
+        </w:rPr>
+        <w:t>ی</w:t>
+      </w:r>
+      <w:r>
+        <w:rPr>
+          <w:rFonts w:cs="B Roya" w:hint="eastAsia"/>
+          <w:rtl/>
+          <w:lang w:bidi="fa-IR"/>
+        </w:rPr>
+        <w:t>ک</w:t>
+      </w:r>
+      <w:r>
+        <w:rPr>
+          <w:rFonts w:cs="B Roya" w:hint="cs"/>
+          <w:rtl/>
+          <w:lang w:bidi="fa-IR"/>
+        </w:rPr>
+        <w:t>ی</w:t>
+      </w:r>
+      <w:r>
+        <w:rPr>
+          <w:rFonts w:cs="B Roya"/>
+          <w:rtl/>
+          <w:lang w:bidi="fa-IR"/>
+        </w:rPr>
+        <w:t xml:space="preserve"> است که برا</w:t>
+      </w:r>
+      <w:r>
+        <w:rPr>
+          <w:rFonts w:cs="B Roya" w:hint="cs"/>
+          <w:rtl/>
+          <w:lang w:bidi="fa-IR"/>
+        </w:rPr>
+        <w:t>ی</w:t>
+      </w:r>
+      <w:r>
+        <w:rPr>
+          <w:rFonts w:cs="B Roya"/>
+          <w:rtl/>
+          <w:lang w:bidi="fa-IR"/>
+        </w:rPr>
+        <w:t xml:space="preserve"> کاهش نو</w:t>
+      </w:r>
+      <w:r>
+        <w:rPr>
+          <w:rFonts w:cs="B Roya" w:hint="cs"/>
+          <w:rtl/>
+          <w:lang w:bidi="fa-IR"/>
+        </w:rPr>
+        <w:t>ی</w:t>
+      </w:r>
+      <w:r>
+        <w:rPr>
+          <w:rFonts w:cs="B Roya" w:hint="eastAsia"/>
+          <w:rtl/>
+          <w:lang w:bidi="fa-IR"/>
+        </w:rPr>
+        <w:t>ز</w:t>
+      </w:r>
+      <w:r>
+        <w:rPr>
+          <w:rFonts w:cs="B Roya"/>
+          <w:rtl/>
+          <w:lang w:bidi="fa-IR"/>
+        </w:rPr>
+        <w:t xml:space="preserve"> در تصاو</w:t>
+      </w:r>
+      <w:r>
+        <w:rPr>
+          <w:rFonts w:cs="B Roya" w:hint="cs"/>
+          <w:rtl/>
+          <w:lang w:bidi="fa-IR"/>
+        </w:rPr>
+        <w:t>ی</w:t>
+      </w:r>
+      <w:r>
+        <w:rPr>
+          <w:rFonts w:cs="B Roya" w:hint="eastAsia"/>
+          <w:rtl/>
+          <w:lang w:bidi="fa-IR"/>
+        </w:rPr>
+        <w:t>ر</w:t>
+      </w:r>
+      <w:r>
+        <w:rPr>
+          <w:rFonts w:cs="B Roya"/>
+          <w:rtl/>
+          <w:lang w:bidi="fa-IR"/>
+        </w:rPr>
+        <w:t xml:space="preserve"> و در ع</w:t>
+      </w:r>
+      <w:r>
+        <w:rPr>
+          <w:rFonts w:cs="B Roya" w:hint="cs"/>
+          <w:rtl/>
+          <w:lang w:bidi="fa-IR"/>
+        </w:rPr>
+        <w:t>ی</w:t>
+      </w:r>
+      <w:r>
+        <w:rPr>
+          <w:rFonts w:cs="B Roya" w:hint="eastAsia"/>
+          <w:rtl/>
+          <w:lang w:bidi="fa-IR"/>
+        </w:rPr>
+        <w:t>ن</w:t>
+      </w:r>
+      <w:r>
+        <w:rPr>
+          <w:rFonts w:cs="B Roya"/>
+          <w:rtl/>
+          <w:lang w:bidi="fa-IR"/>
+        </w:rPr>
+        <w:t xml:space="preserve"> حال حفظ جزئ</w:t>
+      </w:r>
+      <w:r>
+        <w:rPr>
+          <w:rFonts w:cs="B Roya" w:hint="cs"/>
+          <w:rtl/>
+          <w:lang w:bidi="fa-IR"/>
+        </w:rPr>
+        <w:t>ی</w:t>
+      </w:r>
+      <w:r>
+        <w:rPr>
+          <w:rFonts w:cs="B Roya" w:hint="eastAsia"/>
+          <w:rtl/>
+          <w:lang w:bidi="fa-IR"/>
+        </w:rPr>
+        <w:t>ات</w:t>
+      </w:r>
+      <w:r>
+        <w:rPr>
+          <w:rFonts w:cs="B Roya"/>
+          <w:rtl/>
+          <w:lang w:bidi="fa-IR"/>
+        </w:rPr>
+        <w:t xml:space="preserve"> مهم مانند لبه ها، خطوط و ساختارها</w:t>
+      </w:r>
+      <w:r>
+        <w:rPr>
+          <w:rFonts w:cs="B Roya" w:hint="cs"/>
+          <w:rtl/>
+          <w:lang w:bidi="fa-IR"/>
+        </w:rPr>
+        <w:t>ی</w:t>
+      </w:r>
+      <w:r>
+        <w:rPr>
+          <w:rFonts w:cs="B Roya"/>
+          <w:rtl/>
+          <w:lang w:bidi="fa-IR"/>
+        </w:rPr>
+        <w:t xml:space="preserve"> د</w:t>
+      </w:r>
+      <w:r>
+        <w:rPr>
+          <w:rFonts w:cs="B Roya" w:hint="cs"/>
+          <w:rtl/>
+          <w:lang w:bidi="fa-IR"/>
+        </w:rPr>
+        <w:t>ی</w:t>
+      </w:r>
+      <w:r>
+        <w:rPr>
+          <w:rFonts w:cs="B Roya" w:hint="eastAsia"/>
+          <w:rtl/>
+          <w:lang w:bidi="fa-IR"/>
+        </w:rPr>
+        <w:t>گر</w:t>
+      </w:r>
+      <w:r>
+        <w:rPr>
+          <w:rFonts w:cs="B Roya"/>
+          <w:rtl/>
+          <w:lang w:bidi="fa-IR"/>
+        </w:rPr>
+        <w:t xml:space="preserve"> استفاده م</w:t>
+      </w:r>
+      <w:r>
+        <w:rPr>
+          <w:rFonts w:cs="B Roya" w:hint="cs"/>
+          <w:rtl/>
+          <w:lang w:bidi="fa-IR"/>
+        </w:rPr>
+        <w:t>ی</w:t>
+      </w:r>
+      <w:r>
+        <w:rPr>
+          <w:rFonts w:cs="B Roya"/>
+          <w:rtl/>
+          <w:lang w:bidi="fa-IR"/>
+        </w:rPr>
+        <w:t xml:space="preserve"> شود. ا</w:t>
+      </w:r>
+      <w:r>
+        <w:rPr>
+          <w:rFonts w:cs="B Roya" w:hint="cs"/>
+          <w:rtl/>
+          <w:lang w:bidi="fa-IR"/>
+        </w:rPr>
+        <w:t>ی</w:t>
+      </w:r>
+      <w:r>
+        <w:rPr>
+          <w:rFonts w:cs="B Roya" w:hint="eastAsia"/>
+          <w:rtl/>
+          <w:lang w:bidi="fa-IR"/>
+        </w:rPr>
+        <w:t>ن</w:t>
+      </w:r>
+      <w:r>
+        <w:rPr>
+          <w:rFonts w:cs="B Roya"/>
+          <w:rtl/>
+          <w:lang w:bidi="fa-IR"/>
+        </w:rPr>
+        <w:t xml:space="preserve"> </w:t>
+      </w:r>
+      <w:r>
+        <w:rPr>
+          <w:rFonts w:cs="B Roya" w:hint="cs"/>
+          <w:rtl/>
+          <w:lang w:bidi="fa-IR"/>
+        </w:rPr>
+        <w:t>ی</w:t>
+      </w:r>
+      <w:r>
+        <w:rPr>
+          <w:rFonts w:cs="B Roya" w:hint="eastAsia"/>
+          <w:rtl/>
+          <w:lang w:bidi="fa-IR"/>
+        </w:rPr>
+        <w:t>ک</w:t>
+      </w:r>
+      <w:r>
+        <w:rPr>
+          <w:rFonts w:cs="B Roya"/>
+          <w:rtl/>
+          <w:lang w:bidi="fa-IR"/>
+        </w:rPr>
+        <w:t xml:space="preserve"> تغ</w:t>
+      </w:r>
+      <w:r>
+        <w:rPr>
+          <w:rFonts w:cs="B Roya" w:hint="cs"/>
+          <w:rtl/>
+          <w:lang w:bidi="fa-IR"/>
+        </w:rPr>
+        <w:t>یی</w:t>
+      </w:r>
+      <w:r>
+        <w:rPr>
+          <w:rFonts w:cs="B Roya" w:hint="eastAsia"/>
+          <w:rtl/>
+          <w:lang w:bidi="fa-IR"/>
+        </w:rPr>
+        <w:t>ر</w:t>
+      </w:r>
+      <w:r>
+        <w:rPr>
+          <w:rFonts w:cs="B Roya"/>
+          <w:rtl/>
+          <w:lang w:bidi="fa-IR"/>
+        </w:rPr>
+        <w:t xml:space="preserve"> شکل غ</w:t>
+      </w:r>
+      <w:r>
+        <w:rPr>
+          <w:rFonts w:cs="B Roya" w:hint="cs"/>
+          <w:rtl/>
+          <w:lang w:bidi="fa-IR"/>
+        </w:rPr>
+        <w:t>ی</w:t>
+      </w:r>
+      <w:r>
+        <w:rPr>
+          <w:rFonts w:cs="B Roya" w:hint="eastAsia"/>
+          <w:rtl/>
+          <w:lang w:bidi="fa-IR"/>
+        </w:rPr>
+        <w:t>رخط</w:t>
+      </w:r>
+      <w:r>
+        <w:rPr>
+          <w:rFonts w:cs="B Roya" w:hint="cs"/>
+          <w:rtl/>
+          <w:lang w:bidi="fa-IR"/>
+        </w:rPr>
+        <w:t>ی</w:t>
+      </w:r>
+      <w:r>
+        <w:rPr>
+          <w:rFonts w:cs="B Roya"/>
+          <w:rtl/>
+          <w:lang w:bidi="fa-IR"/>
+        </w:rPr>
+        <w:t xml:space="preserve"> و فضا</w:t>
+      </w:r>
+      <w:r>
+        <w:rPr>
+          <w:rFonts w:cs="B Roya" w:hint="cs"/>
+          <w:rtl/>
+          <w:lang w:bidi="fa-IR"/>
+        </w:rPr>
+        <w:t>یی</w:t>
+      </w:r>
+      <w:r>
+        <w:rPr>
+          <w:rFonts w:cs="B Roya"/>
+          <w:rtl/>
+          <w:lang w:bidi="fa-IR"/>
+        </w:rPr>
+        <w:t xml:space="preserve"> از تصو</w:t>
+      </w:r>
+      <w:r>
+        <w:rPr>
+          <w:rFonts w:cs="B Roya" w:hint="cs"/>
+          <w:rtl/>
+          <w:lang w:bidi="fa-IR"/>
+        </w:rPr>
+        <w:t>ی</w:t>
+      </w:r>
+      <w:r>
+        <w:rPr>
+          <w:rFonts w:cs="B Roya" w:hint="eastAsia"/>
+          <w:rtl/>
+          <w:lang w:bidi="fa-IR"/>
+        </w:rPr>
+        <w:t>ر</w:t>
+      </w:r>
+      <w:r>
+        <w:rPr>
+          <w:rFonts w:cs="B Roya"/>
+          <w:rtl/>
+          <w:lang w:bidi="fa-IR"/>
+        </w:rPr>
+        <w:t xml:space="preserve"> اصل</w:t>
+      </w:r>
+      <w:r>
+        <w:rPr>
+          <w:rFonts w:cs="B Roya" w:hint="cs"/>
+          <w:rtl/>
+          <w:lang w:bidi="fa-IR"/>
+        </w:rPr>
+        <w:t>ی</w:t>
+      </w:r>
+      <w:r>
+        <w:rPr>
+          <w:rFonts w:cs="B Roya"/>
+          <w:rtl/>
+          <w:lang w:bidi="fa-IR"/>
+        </w:rPr>
+        <w:t xml:space="preserve"> است که با روش‌ها</w:t>
+      </w:r>
+      <w:r>
+        <w:rPr>
+          <w:rFonts w:cs="B Roya" w:hint="cs"/>
+          <w:rtl/>
+          <w:lang w:bidi="fa-IR"/>
+        </w:rPr>
+        <w:t>ی</w:t>
+      </w:r>
+      <w:r>
+        <w:rPr>
+          <w:rFonts w:cs="B Roya"/>
+          <w:rtl/>
+          <w:lang w:bidi="fa-IR"/>
+        </w:rPr>
+        <w:t xml:space="preserve"> سنت</w:t>
+      </w:r>
+      <w:r>
+        <w:rPr>
+          <w:rFonts w:cs="B Roya" w:hint="cs"/>
+          <w:rtl/>
+          <w:lang w:bidi="fa-IR"/>
+        </w:rPr>
+        <w:t>ی</w:t>
+      </w:r>
+      <w:r>
+        <w:rPr>
+          <w:rFonts w:cs="B Roya"/>
+          <w:rtl/>
+          <w:lang w:bidi="fa-IR"/>
+        </w:rPr>
+        <w:t xml:space="preserve"> ف</w:t>
+      </w:r>
+      <w:r>
+        <w:rPr>
+          <w:rFonts w:cs="B Roya" w:hint="cs"/>
+          <w:rtl/>
+          <w:lang w:bidi="fa-IR"/>
+        </w:rPr>
+        <w:t>ی</w:t>
+      </w:r>
+      <w:r>
+        <w:rPr>
+          <w:rFonts w:cs="B Roya" w:hint="eastAsia"/>
+          <w:rtl/>
+          <w:lang w:bidi="fa-IR"/>
+        </w:rPr>
+        <w:t>لتر</w:t>
+      </w:r>
+      <w:r>
+        <w:rPr>
+          <w:rFonts w:cs="B Roya"/>
+          <w:rtl/>
+          <w:lang w:bidi="fa-IR"/>
+        </w:rPr>
+        <w:t xml:space="preserve"> خط</w:t>
+      </w:r>
+      <w:r>
+        <w:rPr>
+          <w:rFonts w:cs="B Roya" w:hint="cs"/>
+          <w:rtl/>
+          <w:lang w:bidi="fa-IR"/>
+        </w:rPr>
+        <w:t>ی</w:t>
+      </w:r>
+      <w:r>
+        <w:rPr>
+          <w:rFonts w:cs="B Roya" w:hint="eastAsia"/>
+          <w:rtl/>
+          <w:lang w:bidi="fa-IR"/>
+        </w:rPr>
+        <w:t>،</w:t>
+      </w:r>
+      <w:r>
+        <w:rPr>
+          <w:rFonts w:cs="B Roya"/>
+          <w:rtl/>
+          <w:lang w:bidi="fa-IR"/>
+        </w:rPr>
+        <w:t xml:space="preserve"> که تما</w:t>
+      </w:r>
+      <w:r>
+        <w:rPr>
+          <w:rFonts w:cs="B Roya" w:hint="cs"/>
+          <w:rtl/>
+          <w:lang w:bidi="fa-IR"/>
+        </w:rPr>
+        <w:t>ی</w:t>
+      </w:r>
+      <w:r>
+        <w:rPr>
+          <w:rFonts w:cs="B Roya" w:hint="eastAsia"/>
+          <w:rtl/>
+          <w:lang w:bidi="fa-IR"/>
+        </w:rPr>
+        <w:t>ل</w:t>
+      </w:r>
+      <w:r>
+        <w:rPr>
+          <w:rFonts w:cs="B Roya"/>
+          <w:rtl/>
+          <w:lang w:bidi="fa-IR"/>
+        </w:rPr>
+        <w:t xml:space="preserve"> به محو کردن ل</w:t>
+      </w:r>
+      <w:r>
+        <w:rPr>
+          <w:rFonts w:cs="B Roya" w:hint="eastAsia"/>
+          <w:rtl/>
+          <w:lang w:bidi="fa-IR"/>
+        </w:rPr>
+        <w:t>به‌ها</w:t>
+      </w:r>
+      <w:r>
+        <w:rPr>
+          <w:rFonts w:cs="B Roya"/>
+          <w:rtl/>
+          <w:lang w:bidi="fa-IR"/>
+        </w:rPr>
+        <w:t xml:space="preserve"> و جزئ</w:t>
+      </w:r>
+      <w:r>
+        <w:rPr>
+          <w:rFonts w:cs="B Roya" w:hint="cs"/>
+          <w:rtl/>
+          <w:lang w:bidi="fa-IR"/>
+        </w:rPr>
+        <w:t>ی</w:t>
+      </w:r>
+      <w:r>
+        <w:rPr>
+          <w:rFonts w:cs="B Roya" w:hint="eastAsia"/>
+          <w:rtl/>
+          <w:lang w:bidi="fa-IR"/>
+        </w:rPr>
+        <w:t>ات</w:t>
+      </w:r>
+      <w:r>
+        <w:rPr>
+          <w:rFonts w:cs="B Roya"/>
+          <w:rtl/>
+          <w:lang w:bidi="fa-IR"/>
+        </w:rPr>
+        <w:t xml:space="preserve"> ظر</w:t>
+      </w:r>
+      <w:r>
+        <w:rPr>
+          <w:rFonts w:cs="B Roya" w:hint="cs"/>
+          <w:rtl/>
+          <w:lang w:bidi="fa-IR"/>
+        </w:rPr>
+        <w:t>ی</w:t>
+      </w:r>
+      <w:r>
+        <w:rPr>
+          <w:rFonts w:cs="B Roya" w:hint="eastAsia"/>
+          <w:rtl/>
+          <w:lang w:bidi="fa-IR"/>
+        </w:rPr>
+        <w:t>ف</w:t>
+      </w:r>
+      <w:r>
+        <w:rPr>
+          <w:rFonts w:cs="B Roya"/>
+          <w:rtl/>
+          <w:lang w:bidi="fa-IR"/>
+        </w:rPr>
+        <w:t xml:space="preserve"> دارند، متفاوت است.</w:t>
+      </w:r>
+    </w:p>
+    <w:p>
+      <w:pPr>
+        <w:bidi/>
+        <w:jc w:val="both"/>
+        <w:rPr>
+          <w:rFonts w:cs="B Roya"/>
+          <w:rtl/>
+          <w:lang w:bidi="fa-IR"/>
+        </w:rPr>
+      </w:pPr>
+      <w:r>
+        <w:rPr>
+          <w:rFonts w:cs="B Roya"/>
+          <w:rtl/>
+          <w:lang w:bidi="fa-IR"/>
+        </w:rPr>
+        <w:t>ا</w:t>
+      </w:r>
+      <w:r>
+        <w:rPr>
+          <w:rFonts w:cs="B Roya" w:hint="cs"/>
+          <w:rtl/>
+          <w:lang w:bidi="fa-IR"/>
+        </w:rPr>
+        <w:t>ی</w:t>
+      </w:r>
+      <w:r>
+        <w:rPr>
+          <w:rFonts w:cs="B Roya" w:hint="eastAsia"/>
+          <w:rtl/>
+          <w:lang w:bidi="fa-IR"/>
+        </w:rPr>
+        <w:t>ن</w:t>
+      </w:r>
+      <w:r>
+        <w:rPr>
+          <w:rFonts w:cs="B Roya"/>
+          <w:rtl/>
+          <w:lang w:bidi="fa-IR"/>
+        </w:rPr>
+        <w:t xml:space="preserve"> فرآ</w:t>
+      </w:r>
+      <w:r>
+        <w:rPr>
+          <w:rFonts w:cs="B Roya" w:hint="cs"/>
+          <w:rtl/>
+          <w:lang w:bidi="fa-IR"/>
+        </w:rPr>
+        <w:t>ی</w:t>
+      </w:r>
+      <w:r>
+        <w:rPr>
+          <w:rFonts w:cs="B Roya" w:hint="eastAsia"/>
+          <w:rtl/>
+          <w:lang w:bidi="fa-IR"/>
+        </w:rPr>
+        <w:t>ند</w:t>
+      </w:r>
+      <w:r>
+        <w:rPr>
+          <w:rFonts w:cs="B Roya"/>
+          <w:rtl/>
+          <w:lang w:bidi="fa-IR"/>
+        </w:rPr>
+        <w:t xml:space="preserve"> شامل </w:t>
+      </w:r>
+      <w:r>
+        <w:rPr>
+          <w:rFonts w:cs="B Roya" w:hint="cs"/>
+          <w:rtl/>
+          <w:lang w:bidi="fa-IR"/>
+        </w:rPr>
+        <w:t>ی</w:t>
+      </w:r>
+      <w:r>
+        <w:rPr>
+          <w:rFonts w:cs="B Roya" w:hint="eastAsia"/>
+          <w:rtl/>
+          <w:lang w:bidi="fa-IR"/>
+        </w:rPr>
+        <w:t>ک</w:t>
+      </w:r>
+      <w:r>
+        <w:rPr>
+          <w:rFonts w:cs="B Roya"/>
+          <w:rtl/>
+          <w:lang w:bidi="fa-IR"/>
+        </w:rPr>
+        <w:t xml:space="preserve"> معادله انتشار است که بر اساس محتوا</w:t>
+      </w:r>
+      <w:r>
+        <w:rPr>
+          <w:rFonts w:cs="B Roya" w:hint="cs"/>
+          <w:rtl/>
+          <w:lang w:bidi="fa-IR"/>
+        </w:rPr>
+        <w:t>ی</w:t>
+      </w:r>
+      <w:r>
+        <w:rPr>
+          <w:rFonts w:cs="B Roya"/>
+          <w:rtl/>
+          <w:lang w:bidi="fa-IR"/>
+        </w:rPr>
+        <w:t xml:space="preserve"> محل</w:t>
+      </w:r>
+      <w:r>
+        <w:rPr>
+          <w:rFonts w:cs="B Roya" w:hint="cs"/>
+          <w:rtl/>
+          <w:lang w:bidi="fa-IR"/>
+        </w:rPr>
+        <w:t>ی</w:t>
+      </w:r>
+      <w:r>
+        <w:rPr>
+          <w:rFonts w:cs="B Roya"/>
+          <w:rtl/>
+          <w:lang w:bidi="fa-IR"/>
+        </w:rPr>
+        <w:t xml:space="preserve"> تصو</w:t>
+      </w:r>
+      <w:r>
+        <w:rPr>
+          <w:rFonts w:cs="B Roya" w:hint="cs"/>
+          <w:rtl/>
+          <w:lang w:bidi="fa-IR"/>
+        </w:rPr>
+        <w:t>ی</w:t>
+      </w:r>
+      <w:r>
+        <w:rPr>
+          <w:rFonts w:cs="B Roya" w:hint="eastAsia"/>
+          <w:rtl/>
+          <w:lang w:bidi="fa-IR"/>
+        </w:rPr>
+        <w:t>ر</w:t>
+      </w:r>
+      <w:r>
+        <w:rPr>
+          <w:rFonts w:cs="B Roya"/>
+          <w:rtl/>
+          <w:lang w:bidi="fa-IR"/>
+        </w:rPr>
+        <w:t xml:space="preserve"> اقتباس شده است. ا</w:t>
+      </w:r>
+      <w:r>
+        <w:rPr>
+          <w:rFonts w:cs="B Roya" w:hint="cs"/>
+          <w:rtl/>
+          <w:lang w:bidi="fa-IR"/>
+        </w:rPr>
+        <w:t>ی</w:t>
+      </w:r>
+      <w:r>
+        <w:rPr>
+          <w:rFonts w:cs="B Roya" w:hint="eastAsia"/>
+          <w:rtl/>
+          <w:lang w:bidi="fa-IR"/>
+        </w:rPr>
+        <w:t>ن</w:t>
+      </w:r>
+      <w:r>
+        <w:rPr>
+          <w:rFonts w:cs="B Roya"/>
+          <w:rtl/>
+          <w:lang w:bidi="fa-IR"/>
+        </w:rPr>
+        <w:t xml:space="preserve"> بدان معن</w:t>
+      </w:r>
+      <w:r>
+        <w:rPr>
+          <w:rFonts w:cs="B Roya" w:hint="cs"/>
+          <w:rtl/>
+          <w:lang w:bidi="fa-IR"/>
+        </w:rPr>
+        <w:t>ی</w:t>
+      </w:r>
+      <w:r>
+        <w:rPr>
+          <w:rFonts w:cs="B Roya"/>
+          <w:rtl/>
+          <w:lang w:bidi="fa-IR"/>
+        </w:rPr>
+        <w:t xml:space="preserve"> است که ف</w:t>
+      </w:r>
+      <w:r>
+        <w:rPr>
+          <w:rFonts w:cs="B Roya" w:hint="cs"/>
+          <w:rtl/>
+          <w:lang w:bidi="fa-IR"/>
+        </w:rPr>
+        <w:t>ی</w:t>
+      </w:r>
+      <w:r>
+        <w:rPr>
+          <w:rFonts w:cs="B Roya" w:hint="eastAsia"/>
+          <w:rtl/>
+          <w:lang w:bidi="fa-IR"/>
+        </w:rPr>
+        <w:t>لتر</w:t>
+      </w:r>
+      <w:r>
+        <w:rPr>
+          <w:rFonts w:cs="B Roya"/>
+          <w:rtl/>
+          <w:lang w:bidi="fa-IR"/>
+        </w:rPr>
+        <w:t xml:space="preserve"> در مناطق</w:t>
+      </w:r>
+      <w:r>
+        <w:rPr>
+          <w:rFonts w:cs="B Roya" w:hint="cs"/>
+          <w:rtl/>
+          <w:lang w:bidi="fa-IR"/>
+        </w:rPr>
+        <w:t>ی</w:t>
+      </w:r>
+      <w:r>
+        <w:rPr>
+          <w:rFonts w:cs="B Roya"/>
+          <w:rtl/>
+          <w:lang w:bidi="fa-IR"/>
+        </w:rPr>
+        <w:t xml:space="preserve"> با اطلاعات کمتر مهم (مانند مناطق صاف) و با شدت کمتر</w:t>
+      </w:r>
+      <w:r>
+        <w:rPr>
+          <w:rFonts w:cs="B Roya" w:hint="cs"/>
+          <w:rtl/>
+          <w:lang w:bidi="fa-IR"/>
+        </w:rPr>
+        <w:t>ی</w:t>
+      </w:r>
+      <w:r>
+        <w:rPr>
+          <w:rFonts w:cs="B Roya"/>
+          <w:rtl/>
+          <w:lang w:bidi="fa-IR"/>
+        </w:rPr>
+        <w:t xml:space="preserve"> در لبه ها و جزئ</w:t>
+      </w:r>
+      <w:r>
+        <w:rPr>
+          <w:rFonts w:cs="B Roya" w:hint="cs"/>
+          <w:rtl/>
+          <w:lang w:bidi="fa-IR"/>
+        </w:rPr>
+        <w:t>ی</w:t>
+      </w:r>
+      <w:r>
+        <w:rPr>
+          <w:rFonts w:cs="B Roya" w:hint="eastAsia"/>
+          <w:rtl/>
+          <w:lang w:bidi="fa-IR"/>
+        </w:rPr>
+        <w:t>ات</w:t>
+      </w:r>
+      <w:r>
+        <w:rPr>
+          <w:rFonts w:cs="B Roya" w:hint="cs"/>
+          <w:rtl/>
+          <w:lang w:bidi="fa-IR"/>
+        </w:rPr>
+        <w:t>ی</w:t>
+      </w:r>
+      <w:r>
+        <w:rPr>
+          <w:rFonts w:cs="B Roya"/>
+          <w:rtl/>
+          <w:lang w:bidi="fa-IR"/>
+        </w:rPr>
+        <w:t xml:space="preserve"> که با</w:t>
+      </w:r>
+      <w:r>
+        <w:rPr>
+          <w:rFonts w:cs="B Roya" w:hint="cs"/>
+          <w:rtl/>
+          <w:lang w:bidi="fa-IR"/>
+        </w:rPr>
+        <w:t>ی</w:t>
+      </w:r>
+      <w:r>
+        <w:rPr>
+          <w:rFonts w:cs="B Roya" w:hint="eastAsia"/>
+          <w:rtl/>
+          <w:lang w:bidi="fa-IR"/>
+        </w:rPr>
+        <w:t>د</w:t>
+      </w:r>
+      <w:r>
+        <w:rPr>
+          <w:rFonts w:cs="B Roya"/>
+          <w:rtl/>
+          <w:lang w:bidi="fa-IR"/>
+        </w:rPr>
+        <w:t xml:space="preserve"> حفظ شوند، اعمال م</w:t>
+      </w:r>
+      <w:r>
+        <w:rPr>
+          <w:rFonts w:cs="B Roya" w:hint="cs"/>
+          <w:rtl/>
+          <w:lang w:bidi="fa-IR"/>
+        </w:rPr>
+        <w:t>ی</w:t>
+      </w:r>
+      <w:r>
+        <w:rPr>
+          <w:rFonts w:cs="B Roya"/>
+          <w:rtl/>
+          <w:lang w:bidi="fa-IR"/>
+        </w:rPr>
+        <w:t xml:space="preserve"> شود. نت</w:t>
+      </w:r>
+      <w:r>
+        <w:rPr>
+          <w:rFonts w:cs="B Roya" w:hint="cs"/>
+          <w:rtl/>
+          <w:lang w:bidi="fa-IR"/>
+        </w:rPr>
+        <w:t>ی</w:t>
+      </w:r>
+      <w:r>
+        <w:rPr>
+          <w:rFonts w:cs="B Roya" w:hint="eastAsia"/>
+          <w:rtl/>
+          <w:lang w:bidi="fa-IR"/>
+        </w:rPr>
+        <w:t>جه</w:t>
+      </w:r>
+      <w:r>
+        <w:rPr>
+          <w:rFonts w:cs="B Roya"/>
+          <w:rtl/>
+          <w:lang w:bidi="fa-IR"/>
+        </w:rPr>
+        <w:t xml:space="preserve"> تصو</w:t>
+      </w:r>
+      <w:r>
+        <w:rPr>
+          <w:rFonts w:cs="B Roya" w:hint="cs"/>
+          <w:rtl/>
+          <w:lang w:bidi="fa-IR"/>
+        </w:rPr>
+        <w:t>ی</w:t>
+      </w:r>
+      <w:r>
+        <w:rPr>
+          <w:rFonts w:cs="B Roya" w:hint="eastAsia"/>
+          <w:rtl/>
+          <w:lang w:bidi="fa-IR"/>
+        </w:rPr>
+        <w:t>ر</w:t>
+      </w:r>
+      <w:r>
+        <w:rPr>
+          <w:rFonts w:cs="B Roya" w:hint="cs"/>
+          <w:rtl/>
+          <w:lang w:bidi="fa-IR"/>
+        </w:rPr>
+        <w:t>ی</w:t>
+      </w:r>
+      <w:r>
+        <w:rPr>
+          <w:rFonts w:cs="B Roya"/>
+          <w:rtl/>
+          <w:lang w:bidi="fa-IR"/>
+        </w:rPr>
+        <w:t xml:space="preserve"> است که عناصر ساختار</w:t>
+      </w:r>
+      <w:r>
+        <w:rPr>
+          <w:rFonts w:cs="B Roya" w:hint="cs"/>
+          <w:rtl/>
+          <w:lang w:bidi="fa-IR"/>
+        </w:rPr>
+        <w:t>ی</w:t>
+      </w:r>
+      <w:r>
+        <w:rPr>
+          <w:rFonts w:cs="B Roya"/>
+          <w:rtl/>
+          <w:lang w:bidi="fa-IR"/>
+        </w:rPr>
+        <w:t xml:space="preserve"> ح</w:t>
+      </w:r>
+      <w:r>
+        <w:rPr>
+          <w:rFonts w:cs="B Roya" w:hint="cs"/>
+          <w:rtl/>
+          <w:lang w:bidi="fa-IR"/>
+        </w:rPr>
+        <w:t>ی</w:t>
+      </w:r>
+      <w:r>
+        <w:rPr>
+          <w:rFonts w:cs="B Roya" w:hint="eastAsia"/>
+          <w:rtl/>
+          <w:lang w:bidi="fa-IR"/>
+        </w:rPr>
+        <w:t>ات</w:t>
+      </w:r>
+      <w:r>
+        <w:rPr>
+          <w:rFonts w:cs="B Roya" w:hint="cs"/>
+          <w:rtl/>
+          <w:lang w:bidi="fa-IR"/>
+        </w:rPr>
+        <w:t>ی</w:t>
+      </w:r>
+      <w:r>
+        <w:rPr>
+          <w:rFonts w:cs="B Roya"/>
+          <w:rtl/>
+          <w:lang w:bidi="fa-IR"/>
+        </w:rPr>
+        <w:t xml:space="preserve"> خود را حفظ م</w:t>
+      </w:r>
+      <w:r>
+        <w:rPr>
+          <w:rFonts w:cs="B Roya" w:hint="cs"/>
+          <w:rtl/>
+          <w:lang w:bidi="fa-IR"/>
+        </w:rPr>
+        <w:t>ی</w:t>
+      </w:r>
+      <w:r>
+        <w:rPr>
+          <w:rFonts w:cs="B Roya"/>
+          <w:rtl/>
+          <w:lang w:bidi="fa-IR"/>
+        </w:rPr>
+        <w:t xml:space="preserve"> کند و در ع</w:t>
+      </w:r>
+      <w:r>
+        <w:rPr>
+          <w:rFonts w:cs="B Roya" w:hint="cs"/>
+          <w:rtl/>
+          <w:lang w:bidi="fa-IR"/>
+        </w:rPr>
+        <w:t>ی</w:t>
+      </w:r>
+      <w:r>
+        <w:rPr>
+          <w:rFonts w:cs="B Roya" w:hint="eastAsia"/>
+          <w:rtl/>
+          <w:lang w:bidi="fa-IR"/>
+        </w:rPr>
+        <w:t>ن</w:t>
+      </w:r>
+      <w:r>
+        <w:rPr>
+          <w:rFonts w:cs="B Roya"/>
+          <w:rtl/>
+          <w:lang w:bidi="fa-IR"/>
+        </w:rPr>
+        <w:t xml:space="preserve"> حال نو</w:t>
+      </w:r>
+      <w:r>
+        <w:rPr>
+          <w:rFonts w:cs="B Roya" w:hint="cs"/>
+          <w:rtl/>
+          <w:lang w:bidi="fa-IR"/>
+        </w:rPr>
+        <w:t>ی</w:t>
+      </w:r>
+      <w:r>
+        <w:rPr>
+          <w:rFonts w:cs="B Roya" w:hint="eastAsia"/>
+          <w:rtl/>
+          <w:lang w:bidi="fa-IR"/>
+        </w:rPr>
+        <w:t>ز</w:t>
+      </w:r>
+      <w:r>
+        <w:rPr>
+          <w:rFonts w:cs="B Roya"/>
+          <w:rtl/>
+          <w:lang w:bidi="fa-IR"/>
+        </w:rPr>
+        <w:t xml:space="preserve"> را کاهش م</w:t>
+      </w:r>
+      <w:r>
+        <w:rPr>
+          <w:rFonts w:cs="B Roya" w:hint="cs"/>
+          <w:rtl/>
+          <w:lang w:bidi="fa-IR"/>
+        </w:rPr>
+        <w:t>ی</w:t>
+      </w:r>
+      <w:r>
+        <w:rPr>
+          <w:rFonts w:cs="B Roya"/>
+          <w:rtl/>
+          <w:lang w:bidi="fa-IR"/>
+        </w:rPr>
+        <w:t xml:space="preserve"> دهد.</w:t>
+      </w:r>
+    </w:p>
+    <w:p>
+      <w:pPr>
+        <w:bidi/>
+        <w:rPr>
+          <w:rFonts w:cs="B Roya"/>
+          <w:rtl/>
+          <w:lang w:bidi="fa-IR"/>
+        </w:rPr>
+      </w:pPr>
+      <w:r>
+        <w:rPr>
+          <w:rFonts w:cs="B Roya"/>
+          <w:rtl/>
+          <w:lang w:bidi="fa-IR"/>
+        </w:rPr>
+        <w:t>معادله انتشار عموم</w:t>
+      </w:r>
+      <w:r>
+        <w:rPr>
+          <w:rFonts w:cs="B Roya" w:hint="cs"/>
+          <w:rtl/>
+          <w:lang w:bidi="fa-IR"/>
+        </w:rPr>
+        <w:t>ی</w:t>
+      </w:r>
+      <w:r>
+        <w:rPr>
+          <w:rFonts w:cs="B Roya"/>
+          <w:rtl/>
+          <w:lang w:bidi="fa-IR"/>
+        </w:rPr>
+        <w:t xml:space="preserve"> مورد استفاده در ا</w:t>
+      </w:r>
+      <w:r>
+        <w:rPr>
+          <w:rFonts w:cs="B Roya" w:hint="cs"/>
+          <w:rtl/>
+          <w:lang w:bidi="fa-IR"/>
+        </w:rPr>
+        <w:t>ی</w:t>
+      </w:r>
+      <w:r>
+        <w:rPr>
+          <w:rFonts w:cs="B Roya" w:hint="eastAsia"/>
+          <w:rtl/>
+          <w:lang w:bidi="fa-IR"/>
+        </w:rPr>
+        <w:t>ن</w:t>
+      </w:r>
+      <w:r>
+        <w:rPr>
+          <w:rFonts w:cs="B Roya"/>
+          <w:rtl/>
+          <w:lang w:bidi="fa-IR"/>
+        </w:rPr>
+        <w:t xml:space="preserve"> روش</w:t>
+      </w:r>
+      <w:r>
+        <w:rPr>
+          <w:rFonts w:cs="B Roya" w:hint="cs"/>
+          <w:rtl/>
+          <w:lang w:bidi="fa-IR"/>
+        </w:rPr>
+        <w:t xml:space="preserve"> به صورت زیر است:</w:t>
+      </w:r>
+    </w:p>
+    <w:p>
+      <w:pPr>
+        <w:bidi/>
+        <w:rPr>
+          <w:rFonts w:eastAsiaTheme="minorEastAsia" w:cs="B Roya"/>
+          <w:lang w:bidi="fa-IR"/>
+        </w:rPr>
+      </w:pPr>
+      <m:oMathPara>
+        <m:oMath>
+          <m:f>
+            <m:fPr>
+              <m:ctrlPr>
+                <w:rPr>
+                  <w:rFonts w:ascii="Cambria Math" w:hAnsi="Cambria Math" w:cs="B Roya"/>
+                  <w:i/>
+                  <w:lang w:bidi="fa-IR"/>
+                </w:rPr>
+              </m:ctrlPr>
+            </m:fPr>
+            <m:num>
+              <m:r>
+                <w:rPr>
+                  <w:rFonts w:ascii="Cambria Math" w:hAnsi="Cambria Math" w:cs="B Roya"/>
+                  <w:lang w:bidi="fa-IR"/>
+                </w:rPr>
+                <m:t>∂I</m:t>
+              </m:r>
+            </m:num>
+            <m:den>
+              <m:r>
+                <w:rPr>
+                  <w:rFonts w:ascii="Cambria Math" w:hAnsi="Cambria Math" w:cs="B Roya"/>
+                  <w:lang w:bidi="fa-IR"/>
+                </w:rPr>
+                <m:t>∂t</m:t>
+              </m:r>
+            </m:den>
+          </m:f>
+          <m:r>
+            <w:rPr>
+              <w:rFonts w:ascii="Cambria Math" w:hAnsi="Cambria Math" w:cs="B Roya"/>
+              <w:lang w:bidi="fa-IR"/>
+            </w:rPr>
+            <m:t>=</m:t>
+          </m:r>
+          <m:r>
+            <m:rPr>
+              <m:sty m:val="p"/>
+            </m:rPr>
+            <w:rPr>
+              <w:rFonts w:ascii="Cambria Math" w:hAnsi="Cambria Math" w:cs="B Roya"/>
+              <w:lang w:bidi="fa-IR"/>
+            </w:rPr>
+            <m:t>∇</m:t>
+          </m:r>
+          <m:r>
+            <w:rPr>
+              <w:rFonts w:ascii="Cambria Math" w:hAnsi="Cambria Math" w:cs="B Roya"/>
+              <w:lang w:bidi="fa-IR"/>
+            </w:rPr>
+            <m:t>.</m:t>
+          </m:r>
+          <m:d>
+            <m:dPr>
+              <m:ctrlPr>
+                <w:rPr>
+                  <w:rFonts w:ascii="Cambria Math" w:hAnsi="Cambria Math" w:cs="B Roya"/>
+                  <w:i/>
+                  <w:lang w:bidi="fa-IR"/>
+                </w:rPr>
+              </m:ctrlPr>
+            </m:dPr>
+            <m:e>
+              <m:r>
+                <w:rPr>
+                  <w:rFonts w:ascii="Cambria Math" w:hAnsi="Cambria Math" w:cs="B Roya"/>
+                  <w:lang w:bidi="fa-IR"/>
+                </w:rPr>
+                <m:t>c</m:t>
+              </m:r>
+              <m:d>
+                <m:dPr>
+                  <m:ctrlPr>
+                    <w:rPr>
+                      <w:rFonts w:ascii="Cambria Math" w:hAnsi="Cambria Math" w:cs="B Roya"/>
+                      <w:i/>
+                      <w:lang w:bidi="fa-IR"/>
+                    </w:rPr>
+                  </m:ctrlPr>
+                </m:dPr>
+                <m:e>
+                  <m:r>
+                    <w:rPr>
+                      <w:rFonts w:ascii="Cambria Math" w:hAnsi="Cambria Math" w:cs="B Roya"/>
+                      <w:lang w:bidi="fa-IR"/>
+                    </w:rPr>
+                    <m:t>x,y,t</m:t>
+                  </m:r>
+                </m:e>
+              </m:d>
+              <m:r>
+                <m:rPr>
+                  <m:sty m:val="p"/>
+                </m:rPr>
+                <w:rPr>
+                  <w:rFonts w:ascii="Cambria Math" w:hAnsi="Cambria Math" w:cs="B Roya"/>
+                  <w:lang w:bidi="fa-IR"/>
+                </w:rPr>
+                <m:t>∇</m:t>
+              </m:r>
+              <m:r>
+                <w:rPr>
+                  <w:rFonts w:ascii="Cambria Math" w:hAnsi="Cambria Math" w:cs="B Roya"/>
+                  <w:lang w:bidi="fa-IR"/>
+                </w:rPr>
+                <m:t>I</m:t>
+              </m:r>
+            </m:e>
+          </m:d>
+        </m:oMath>
+      </m:oMathPara>
+    </w:p>
+    <w:p>
+      <w:pPr>
+        <w:bidi/>
+        <w:rPr>
+          <w:rFonts w:eastAsiaTheme="minorEastAsia" w:cs="B Roya"/>
+          <w:rtl/>
+          <w:lang w:bidi="fa-IR"/>
+        </w:rPr>
+      </w:pPr>
+      <w:r>
+        <w:rPr>
+          <w:rFonts w:eastAsiaTheme="minorEastAsia" w:cs="B Roya" w:hint="cs"/>
+          <w:rtl/>
+          <w:lang w:bidi="fa-IR"/>
+        </w:rPr>
+        <w:t xml:space="preserve">که در آن </w:t>
+      </w:r>
+      <m:oMath>
+        <m:r>
+          <w:rPr>
+            <w:rFonts w:ascii="Cambria Math" w:eastAsiaTheme="minorEastAsia" w:hAnsi="Cambria Math" w:cs="B Roya"/>
+            <w:lang w:bidi="fa-IR"/>
+          </w:rPr>
+          <m:t>I</m:t>
+        </m:r>
+      </m:oMath>
+      <w:r>
+        <w:rPr>
+          <w:rFonts w:eastAsiaTheme="minorEastAsia" w:cs="B Roya" w:hint="cs"/>
+          <w:rtl/>
+          <w:lang w:bidi="fa-IR"/>
+        </w:rPr>
+        <w:t xml:space="preserve"> شدت تصویر و </w:t>
+      </w:r>
+      <m:oMath>
+        <m:r>
+          <w:rPr>
+            <w:rFonts w:ascii="Cambria Math" w:eastAsiaTheme="minorEastAsia" w:hAnsi="Cambria Math" w:cs="B Roya"/>
+            <w:lang w:bidi="fa-IR"/>
+          </w:rPr>
+          <m:t>c</m:t>
+        </m:r>
+        <m:d>
+          <m:dPr>
+            <m:ctrlPr>
+              <w:rPr>
+                <w:rFonts w:ascii="Cambria Math" w:eastAsiaTheme="minorEastAsia" w:hAnsi="Cambria Math" w:cs="B Roya"/>
+                <w:i/>
+                <w:lang w:bidi="fa-IR"/>
+              </w:rPr>
+            </m:ctrlPr>
+          </m:dPr>
+          <m:e>
+            <m:r>
+              <w:rPr>
+                <w:rFonts w:ascii="Cambria Math" w:eastAsiaTheme="minorEastAsia" w:hAnsi="Cambria Math" w:cs="B Roya"/>
+                <w:lang w:bidi="fa-IR"/>
+              </w:rPr>
+              <m:t>x,y,t</m:t>
+            </m:r>
+          </m:e>
+        </m:d>
+      </m:oMath>
+      <w:r>
+        <w:rPr>
+          <w:rFonts w:eastAsiaTheme="minorEastAsia" w:cs="B Roya" w:hint="cs"/>
+          <w:rtl/>
+          <w:lang w:bidi="fa-IR"/>
+        </w:rPr>
+        <w:t xml:space="preserve"> ضریب انتشار است که تابعی از مکان و زمان است.</w:t>
+      </w:r>
+    </w:p>
+    <w:p>
+      <w:pPr>
+        <w:bidi/>
+        <w:rPr>
+          <w:rFonts w:eastAsiaTheme="minorEastAsia" w:cs="B Roya"/>
+          <w:rtl/>
+          <w:lang w:bidi="fa-IR"/>
+        </w:rPr>
+      </w:pPr>
+    </w:p>
+    <w:p>
+      <w:pPr>
+        <w:bidi/>
+        <w:jc w:val="both"/>
+        <w:rPr>
+          <w:rFonts w:eastAsiaTheme="minorEastAsia" w:cs="B Roya"/>
+          <w:rtl/>
+          <w:lang w:bidi="fa-IR"/>
+        </w:rPr>
+      </w:pPr>
+      <w:r>
+        <w:rPr>
+          <w:rFonts w:eastAsiaTheme="minorEastAsia" w:cs="B Roya" w:hint="cs"/>
+          <w:rtl/>
+          <w:lang w:bidi="fa-IR"/>
+        </w:rPr>
+        <w:t>در کد ارائه شده، این روش پیاده سازی شده است. در ادامه کد را توضیح می دهیم.</w:t>
+      </w:r>
+    </w:p>
+    <w:p>
+      <w:pPr>
+        <w:bidi/>
+        <w:jc w:val="both"/>
+        <w:rPr>
+          <w:rFonts w:eastAsiaTheme="minorEastAsia" w:cs="B Roya"/>
+          <w:rtl/>
+          <w:lang w:bidi="fa-IR"/>
+        </w:rPr>
+      </w:pPr>
+      <w:r>
+        <w:rPr>
+          <w:rFonts w:eastAsiaTheme="minorEastAsia" w:cs="B Roya" w:hint="cs"/>
+          <w:rtl/>
+          <w:lang w:bidi="fa-IR"/>
+        </w:rPr>
+        <w:t xml:space="preserve">این کد ابتدا </w:t>
+      </w:r>
+      <w:r>
+        <w:rPr>
+          <w:rFonts w:eastAsiaTheme="minorEastAsia" w:cs="B Roya"/>
+          <w:rtl/>
+          <w:lang w:bidi="fa-IR"/>
+        </w:rPr>
+        <w:t>پارامترها</w:t>
+      </w:r>
+      <w:r>
+        <w:rPr>
+          <w:rFonts w:eastAsiaTheme="minorEastAsia" w:cs="B Roya" w:hint="cs"/>
+          <w:rtl/>
+          <w:lang w:bidi="fa-IR"/>
+        </w:rPr>
+        <w:t>ی</w:t>
+      </w:r>
+      <w:r>
+        <w:rPr>
+          <w:rFonts w:eastAsiaTheme="minorEastAsia" w:cs="B Roya"/>
+          <w:rtl/>
+          <w:lang w:bidi="fa-IR"/>
+        </w:rPr>
+        <w:t xml:space="preserve"> مربوط به گام زمان</w:t>
+      </w:r>
+      <w:r>
+        <w:rPr>
+          <w:rFonts w:eastAsiaTheme="minorEastAsia" w:cs="B Roya" w:hint="cs"/>
+          <w:rtl/>
+          <w:lang w:bidi="fa-IR"/>
+        </w:rPr>
+        <w:t>ی</w:t>
+      </w:r>
+      <w:r>
+        <w:rPr>
+          <w:rFonts w:eastAsiaTheme="minorEastAsia" w:cs="B Roya" w:hint="eastAsia"/>
+          <w:rtl/>
+          <w:lang w:bidi="fa-IR"/>
+        </w:rPr>
+        <w:t>،</w:t>
+      </w:r>
+      <w:r>
+        <w:rPr>
+          <w:rFonts w:eastAsiaTheme="minorEastAsia" w:cs="B Roya"/>
+          <w:rtl/>
+          <w:lang w:bidi="fa-IR"/>
+        </w:rPr>
+        <w:t xml:space="preserve"> مدت زمان کل و مق</w:t>
+      </w:r>
+      <w:r>
+        <w:rPr>
+          <w:rFonts w:eastAsiaTheme="minorEastAsia" w:cs="B Roya" w:hint="cs"/>
+          <w:rtl/>
+          <w:lang w:bidi="fa-IR"/>
+        </w:rPr>
+        <w:t>ی</w:t>
+      </w:r>
+      <w:r>
+        <w:rPr>
+          <w:rFonts w:eastAsiaTheme="minorEastAsia" w:cs="B Roya" w:hint="eastAsia"/>
+          <w:rtl/>
+          <w:lang w:bidi="fa-IR"/>
+        </w:rPr>
+        <w:t>اس</w:t>
+      </w:r>
+      <w:r>
+        <w:rPr>
+          <w:rFonts w:eastAsiaTheme="minorEastAsia" w:cs="B Roya"/>
+          <w:rtl/>
+          <w:lang w:bidi="fa-IR"/>
+        </w:rPr>
+        <w:t xml:space="preserve"> بند</w:t>
+      </w:r>
+      <w:r>
+        <w:rPr>
+          <w:rFonts w:eastAsiaTheme="minorEastAsia" w:cs="B Roya" w:hint="cs"/>
+          <w:rtl/>
+          <w:lang w:bidi="fa-IR"/>
+        </w:rPr>
+        <w:t>ی</w:t>
+      </w:r>
+      <w:r>
+        <w:rPr>
+          <w:rFonts w:eastAsiaTheme="minorEastAsia" w:cs="B Roya"/>
+          <w:rtl/>
+          <w:lang w:bidi="fa-IR"/>
+        </w:rPr>
+        <w:t xml:space="preserve"> انتشار را مقدارده</w:t>
+      </w:r>
+      <w:r>
+        <w:rPr>
+          <w:rFonts w:eastAsiaTheme="minorEastAsia" w:cs="B Roya" w:hint="cs"/>
+          <w:rtl/>
+          <w:lang w:bidi="fa-IR"/>
+        </w:rPr>
+        <w:t>ی</w:t>
+      </w:r>
+      <w:r>
+        <w:rPr>
+          <w:rFonts w:eastAsiaTheme="minorEastAsia" w:cs="B Roya"/>
+          <w:rtl/>
+          <w:lang w:bidi="fa-IR"/>
+        </w:rPr>
+        <w:t xml:space="preserve"> اول</w:t>
+      </w:r>
+      <w:r>
+        <w:rPr>
+          <w:rFonts w:eastAsiaTheme="minorEastAsia" w:cs="B Roya" w:hint="cs"/>
+          <w:rtl/>
+          <w:lang w:bidi="fa-IR"/>
+        </w:rPr>
+        <w:t>ی</w:t>
+      </w:r>
+      <w:r>
+        <w:rPr>
+          <w:rFonts w:eastAsiaTheme="minorEastAsia" w:cs="B Roya" w:hint="eastAsia"/>
+          <w:rtl/>
+          <w:lang w:bidi="fa-IR"/>
+        </w:rPr>
+        <w:t>ه</w:t>
+      </w:r>
+      <w:r>
+        <w:rPr>
+          <w:rFonts w:eastAsiaTheme="minorEastAsia" w:cs="B Roya"/>
+          <w:rtl/>
+          <w:lang w:bidi="fa-IR"/>
+        </w:rPr>
+        <w:t xml:space="preserve"> م</w:t>
+      </w:r>
+      <w:r>
+        <w:rPr>
+          <w:rFonts w:eastAsiaTheme="minorEastAsia" w:cs="B Roya" w:hint="cs"/>
+          <w:rtl/>
+          <w:lang w:bidi="fa-IR"/>
+        </w:rPr>
+        <w:t>ی</w:t>
+      </w:r>
+      <w:r>
+        <w:rPr>
+          <w:rFonts w:eastAsiaTheme="minorEastAsia" w:cs="B Roya"/>
+          <w:rtl/>
+          <w:lang w:bidi="fa-IR"/>
+        </w:rPr>
+        <w:t xml:space="preserve"> کند، سپس به صورت </w:t>
+      </w:r>
+      <w:r>
+        <w:rPr>
+          <w:rFonts w:eastAsiaTheme="minorEastAsia" w:cs="B Roya"/>
+          <w:lang w:bidi="fa-IR"/>
+        </w:rPr>
+        <w:t>iterative</w:t>
+      </w:r>
+      <w:r>
+        <w:rPr>
+          <w:rFonts w:eastAsiaTheme="minorEastAsia" w:cs="B Roya" w:hint="cs"/>
+          <w:rtl/>
+          <w:lang w:bidi="fa-IR"/>
+        </w:rPr>
+        <w:t xml:space="preserve"> </w:t>
+      </w:r>
+      <w:r>
+        <w:rPr>
+          <w:rFonts w:eastAsiaTheme="minorEastAsia" w:cs="B Roya"/>
+          <w:rtl/>
+          <w:lang w:bidi="fa-IR"/>
+        </w:rPr>
+        <w:t>گراد</w:t>
+      </w:r>
+      <w:r>
+        <w:rPr>
+          <w:rFonts w:eastAsiaTheme="minorEastAsia" w:cs="B Roya" w:hint="cs"/>
+          <w:rtl/>
+          <w:lang w:bidi="fa-IR"/>
+        </w:rPr>
+        <w:t>ی</w:t>
+      </w:r>
+      <w:r>
+        <w:rPr>
+          <w:rFonts w:eastAsiaTheme="minorEastAsia" w:cs="B Roya" w:hint="eastAsia"/>
+          <w:rtl/>
+          <w:lang w:bidi="fa-IR"/>
+        </w:rPr>
+        <w:t>ان</w:t>
+      </w:r>
+      <w:r>
+        <w:rPr>
+          <w:rFonts w:eastAsiaTheme="minorEastAsia" w:cs="B Roya"/>
+          <w:rtl/>
+          <w:lang w:bidi="fa-IR"/>
+        </w:rPr>
+        <w:t xml:space="preserve"> تصو</w:t>
+      </w:r>
+      <w:r>
+        <w:rPr>
+          <w:rFonts w:eastAsiaTheme="minorEastAsia" w:cs="B Roya" w:hint="cs"/>
+          <w:rtl/>
+          <w:lang w:bidi="fa-IR"/>
+        </w:rPr>
+        <w:t>ی</w:t>
+      </w:r>
+      <w:r>
+        <w:rPr>
+          <w:rFonts w:eastAsiaTheme="minorEastAsia" w:cs="B Roya" w:hint="eastAsia"/>
+          <w:rtl/>
+          <w:lang w:bidi="fa-IR"/>
+        </w:rPr>
+        <w:t>ر،</w:t>
+      </w:r>
+      <w:r>
+        <w:rPr>
+          <w:rFonts w:eastAsiaTheme="minorEastAsia" w:cs="B Roya"/>
+          <w:rtl/>
+          <w:lang w:bidi="fa-IR"/>
+        </w:rPr>
+        <w:t xml:space="preserve"> بزرگ</w:t>
+      </w:r>
+      <w:r>
+        <w:rPr>
+          <w:rFonts w:eastAsiaTheme="minorEastAsia" w:cs="B Roya" w:hint="cs"/>
+          <w:rtl/>
+          <w:lang w:bidi="fa-IR"/>
+        </w:rPr>
+        <w:t>ی</w:t>
+      </w:r>
+      <w:r>
+        <w:rPr>
+          <w:rFonts w:eastAsiaTheme="minorEastAsia" w:cs="B Roya"/>
+          <w:rtl/>
+          <w:lang w:bidi="fa-IR"/>
+        </w:rPr>
+        <w:t xml:space="preserve"> گراد</w:t>
+      </w:r>
+      <w:r>
+        <w:rPr>
+          <w:rFonts w:eastAsiaTheme="minorEastAsia" w:cs="B Roya" w:hint="cs"/>
+          <w:rtl/>
+          <w:lang w:bidi="fa-IR"/>
+        </w:rPr>
+        <w:t>ی</w:t>
+      </w:r>
+      <w:r>
+        <w:rPr>
+          <w:rFonts w:eastAsiaTheme="minorEastAsia" w:cs="B Roya" w:hint="eastAsia"/>
+          <w:rtl/>
+          <w:lang w:bidi="fa-IR"/>
+        </w:rPr>
+        <w:t>ان</w:t>
+      </w:r>
+      <w:r>
+        <w:rPr>
+          <w:rFonts w:eastAsiaTheme="minorEastAsia" w:cs="B Roya"/>
+          <w:rtl/>
+          <w:lang w:bidi="fa-IR"/>
+        </w:rPr>
+        <w:t xml:space="preserve"> و </w:t>
+      </w:r>
+      <w:r>
+        <w:rPr>
+          <w:rFonts w:eastAsiaTheme="minorEastAsia" w:cs="B Roya" w:hint="cs"/>
+          <w:rtl/>
+          <w:lang w:bidi="fa-IR"/>
+        </w:rPr>
+        <w:t>دیورژانس</w:t>
+      </w:r>
+      <w:r>
+        <w:rPr>
+          <w:rFonts w:eastAsiaTheme="minorEastAsia" w:cs="B Roya"/>
+          <w:rtl/>
+          <w:lang w:bidi="fa-IR"/>
+        </w:rPr>
+        <w:t xml:space="preserve"> را محاسبه م</w:t>
+      </w:r>
+      <w:r>
+        <w:rPr>
+          <w:rFonts w:eastAsiaTheme="minorEastAsia" w:cs="B Roya" w:hint="cs"/>
+          <w:rtl/>
+          <w:lang w:bidi="fa-IR"/>
+        </w:rPr>
+        <w:t>ی</w:t>
+      </w:r>
+      <w:r>
+        <w:rPr>
+          <w:rFonts w:eastAsiaTheme="minorEastAsia" w:cs="B Roya"/>
+          <w:rtl/>
+          <w:lang w:bidi="fa-IR"/>
+        </w:rPr>
+        <w:t xml:space="preserve"> کند. </w:t>
+      </w:r>
+      <w:r>
+        <w:rPr>
+          <w:rFonts w:eastAsiaTheme="minorEastAsia" w:cs="B Roya" w:hint="cs"/>
+          <w:rtl/>
+          <w:lang w:bidi="fa-IR"/>
+        </w:rPr>
+        <w:t>ی</w:t>
+      </w:r>
+      <w:r>
+        <w:rPr>
+          <w:rFonts w:eastAsiaTheme="minorEastAsia" w:cs="B Roya" w:hint="eastAsia"/>
+          <w:rtl/>
+          <w:lang w:bidi="fa-IR"/>
+        </w:rPr>
+        <w:t>ک</w:t>
+      </w:r>
+      <w:r>
+        <w:rPr>
+          <w:rFonts w:eastAsiaTheme="minorEastAsia" w:cs="B Roya"/>
+          <w:rtl/>
+          <w:lang w:bidi="fa-IR"/>
+        </w:rPr>
+        <w:t xml:space="preserve"> تابع توقف لبه برا</w:t>
+      </w:r>
+      <w:r>
+        <w:rPr>
+          <w:rFonts w:eastAsiaTheme="minorEastAsia" w:cs="B Roya" w:hint="cs"/>
+          <w:rtl/>
+          <w:lang w:bidi="fa-IR"/>
+        </w:rPr>
+        <w:t>ی</w:t>
+      </w:r>
+      <w:r>
+        <w:rPr>
+          <w:rFonts w:eastAsiaTheme="minorEastAsia" w:cs="B Roya"/>
+          <w:rtl/>
+          <w:lang w:bidi="fa-IR"/>
+        </w:rPr>
+        <w:t xml:space="preserve"> کنترل نرخ انتشار، با شرا</w:t>
+      </w:r>
+      <w:r>
+        <w:rPr>
+          <w:rFonts w:eastAsiaTheme="minorEastAsia" w:cs="B Roya" w:hint="cs"/>
+          <w:rtl/>
+          <w:lang w:bidi="fa-IR"/>
+        </w:rPr>
+        <w:t>ی</w:t>
+      </w:r>
+      <w:r>
+        <w:rPr>
+          <w:rFonts w:eastAsiaTheme="minorEastAsia" w:cs="B Roya" w:hint="eastAsia"/>
+          <w:rtl/>
+          <w:lang w:bidi="fa-IR"/>
+        </w:rPr>
+        <w:t>ط</w:t>
+      </w:r>
+      <w:r>
+        <w:rPr>
+          <w:rFonts w:eastAsiaTheme="minorEastAsia" w:cs="B Roya"/>
+          <w:rtl/>
+          <w:lang w:bidi="fa-IR"/>
+        </w:rPr>
+        <w:t xml:space="preserve"> برا</w:t>
+      </w:r>
+      <w:r>
+        <w:rPr>
+          <w:rFonts w:eastAsiaTheme="minorEastAsia" w:cs="B Roya" w:hint="cs"/>
+          <w:rtl/>
+          <w:lang w:bidi="fa-IR"/>
+        </w:rPr>
+        <w:t>ی</w:t>
+      </w:r>
+      <w:r>
+        <w:rPr>
+          <w:rFonts w:eastAsiaTheme="minorEastAsia" w:cs="B Roya"/>
+          <w:rtl/>
+          <w:lang w:bidi="fa-IR"/>
+        </w:rPr>
+        <w:t xml:space="preserve"> محو کردن ساده </w:t>
+      </w:r>
+      <w:r>
+        <w:rPr>
+          <w:rFonts w:eastAsiaTheme="minorEastAsia" w:cs="B Roya" w:hint="cs"/>
+          <w:rtl/>
+          <w:lang w:bidi="fa-IR"/>
+        </w:rPr>
+        <w:t>ی</w:t>
+      </w:r>
+      <w:r>
+        <w:rPr>
+          <w:rFonts w:eastAsiaTheme="minorEastAsia" w:cs="B Roya" w:hint="eastAsia"/>
+          <w:rtl/>
+          <w:lang w:bidi="fa-IR"/>
+        </w:rPr>
+        <w:t>ا</w:t>
+      </w:r>
+      <w:r>
+        <w:rPr>
+          <w:rFonts w:eastAsiaTheme="minorEastAsia" w:cs="B Roya"/>
+          <w:rtl/>
+          <w:lang w:bidi="fa-IR"/>
+        </w:rPr>
+        <w:t xml:space="preserve"> </w:t>
+      </w:r>
+      <w:r>
+        <w:rPr>
+          <w:rFonts w:eastAsiaTheme="minorEastAsia" w:cs="B Roya" w:hint="cs"/>
+          <w:rtl/>
+          <w:lang w:bidi="fa-IR"/>
+        </w:rPr>
+        <w:t>ی</w:t>
+      </w:r>
+      <w:r>
+        <w:rPr>
+          <w:rFonts w:eastAsiaTheme="minorEastAsia" w:cs="B Roya" w:hint="eastAsia"/>
+          <w:rtl/>
+          <w:lang w:bidi="fa-IR"/>
+        </w:rPr>
+        <w:t>ک</w:t>
+      </w:r>
+      <w:r>
+        <w:rPr>
+          <w:rFonts w:eastAsiaTheme="minorEastAsia" w:cs="B Roya"/>
+          <w:rtl/>
+          <w:lang w:bidi="fa-IR"/>
+        </w:rPr>
+        <w:t xml:space="preserve"> مدل پ</w:t>
+      </w:r>
+      <w:r>
+        <w:rPr>
+          <w:rFonts w:eastAsiaTheme="minorEastAsia" w:cs="B Roya" w:hint="cs"/>
+          <w:rtl/>
+          <w:lang w:bidi="fa-IR"/>
+        </w:rPr>
+        <w:t>ی</w:t>
+      </w:r>
+      <w:r>
+        <w:rPr>
+          <w:rFonts w:eastAsiaTheme="minorEastAsia" w:cs="B Roya" w:hint="eastAsia"/>
+          <w:rtl/>
+          <w:lang w:bidi="fa-IR"/>
+        </w:rPr>
+        <w:t>چ</w:t>
+      </w:r>
+      <w:r>
+        <w:rPr>
+          <w:rFonts w:eastAsiaTheme="minorEastAsia" w:cs="B Roya" w:hint="cs"/>
+          <w:rtl/>
+          <w:lang w:bidi="fa-IR"/>
+        </w:rPr>
+        <w:t>ی</w:t>
+      </w:r>
+      <w:r>
+        <w:rPr>
+          <w:rFonts w:eastAsiaTheme="minorEastAsia" w:cs="B Roya" w:hint="eastAsia"/>
+          <w:rtl/>
+          <w:lang w:bidi="fa-IR"/>
+        </w:rPr>
+        <w:t>ده</w:t>
+      </w:r>
+      <w:r>
+        <w:rPr>
+          <w:rFonts w:eastAsiaTheme="minorEastAsia" w:cs="B Roya"/>
+          <w:rtl/>
+          <w:lang w:bidi="fa-IR"/>
+        </w:rPr>
+        <w:t xml:space="preserve"> تر، اع</w:t>
+      </w:r>
+      <w:r>
+        <w:rPr>
+          <w:rFonts w:eastAsiaTheme="minorEastAsia" w:cs="B Roya" w:hint="eastAsia"/>
+          <w:rtl/>
+          <w:lang w:bidi="fa-IR"/>
+        </w:rPr>
+        <w:t>مال</w:t>
+      </w:r>
+      <w:r>
+        <w:rPr>
+          <w:rFonts w:eastAsiaTheme="minorEastAsia" w:cs="B Roya"/>
+          <w:rtl/>
+          <w:lang w:bidi="fa-IR"/>
+        </w:rPr>
+        <w:t xml:space="preserve"> م</w:t>
+      </w:r>
+      <w:r>
+        <w:rPr>
+          <w:rFonts w:eastAsiaTheme="minorEastAsia" w:cs="B Roya" w:hint="cs"/>
+          <w:rtl/>
+          <w:lang w:bidi="fa-IR"/>
+        </w:rPr>
+        <w:t>ی</w:t>
+      </w:r>
+      <w:r>
+        <w:rPr>
+          <w:rFonts w:eastAsiaTheme="minorEastAsia" w:cs="B Roya"/>
+          <w:rtl/>
+          <w:lang w:bidi="fa-IR"/>
+        </w:rPr>
+        <w:t xml:space="preserve"> شود. تصو</w:t>
+      </w:r>
+      <w:r>
+        <w:rPr>
+          <w:rFonts w:eastAsiaTheme="minorEastAsia" w:cs="B Roya" w:hint="cs"/>
+          <w:rtl/>
+          <w:lang w:bidi="fa-IR"/>
+        </w:rPr>
+        <w:t>ی</w:t>
+      </w:r>
+      <w:r>
+        <w:rPr>
+          <w:rFonts w:eastAsiaTheme="minorEastAsia" w:cs="B Roya" w:hint="eastAsia"/>
+          <w:rtl/>
+          <w:lang w:bidi="fa-IR"/>
+        </w:rPr>
+        <w:t>ر</w:t>
+      </w:r>
+      <w:r>
+        <w:rPr>
+          <w:rFonts w:eastAsiaTheme="minorEastAsia" w:cs="B Roya"/>
+          <w:rtl/>
+          <w:lang w:bidi="fa-IR"/>
+        </w:rPr>
+        <w:t xml:space="preserve"> در هر مرحله زمان</w:t>
+      </w:r>
+      <w:r>
+        <w:rPr>
+          <w:rFonts w:eastAsiaTheme="minorEastAsia" w:cs="B Roya" w:hint="cs"/>
+          <w:rtl/>
+          <w:lang w:bidi="fa-IR"/>
+        </w:rPr>
+        <w:t>ی</w:t>
+      </w:r>
+      <w:r>
+        <w:rPr>
+          <w:rFonts w:eastAsiaTheme="minorEastAsia" w:cs="B Roya"/>
+          <w:rtl/>
+          <w:lang w:bidi="fa-IR"/>
+        </w:rPr>
+        <w:t xml:space="preserve"> به روز م</w:t>
+      </w:r>
+      <w:r>
+        <w:rPr>
+          <w:rFonts w:eastAsiaTheme="minorEastAsia" w:cs="B Roya" w:hint="cs"/>
+          <w:rtl/>
+          <w:lang w:bidi="fa-IR"/>
+        </w:rPr>
+        <w:t>ی</w:t>
+      </w:r>
+      <w:r>
+        <w:rPr>
+          <w:rFonts w:eastAsiaTheme="minorEastAsia" w:cs="B Roya"/>
+          <w:rtl/>
+          <w:lang w:bidi="fa-IR"/>
+        </w:rPr>
+        <w:t xml:space="preserve"> شود و انتشار را شب</w:t>
+      </w:r>
+      <w:r>
+        <w:rPr>
+          <w:rFonts w:eastAsiaTheme="minorEastAsia" w:cs="B Roya" w:hint="cs"/>
+          <w:rtl/>
+          <w:lang w:bidi="fa-IR"/>
+        </w:rPr>
+        <w:t>ی</w:t>
+      </w:r>
+      <w:r>
+        <w:rPr>
+          <w:rFonts w:eastAsiaTheme="minorEastAsia" w:cs="B Roya" w:hint="eastAsia"/>
+          <w:rtl/>
+          <w:lang w:bidi="fa-IR"/>
+        </w:rPr>
+        <w:t>ه</w:t>
+      </w:r>
+      <w:r>
+        <w:rPr>
+          <w:rFonts w:eastAsiaTheme="minorEastAsia" w:cs="B Roya"/>
+          <w:rtl/>
+          <w:lang w:bidi="fa-IR"/>
+        </w:rPr>
+        <w:t xml:space="preserve"> ساز</w:t>
+      </w:r>
+      <w:r>
+        <w:rPr>
+          <w:rFonts w:eastAsiaTheme="minorEastAsia" w:cs="B Roya" w:hint="cs"/>
+          <w:rtl/>
+          <w:lang w:bidi="fa-IR"/>
+        </w:rPr>
+        <w:t>ی</w:t>
+      </w:r>
+      <w:r>
+        <w:rPr>
+          <w:rFonts w:eastAsiaTheme="minorEastAsia" w:cs="B Roya"/>
+          <w:rtl/>
+          <w:lang w:bidi="fa-IR"/>
+        </w:rPr>
+        <w:t xml:space="preserve"> م</w:t>
+      </w:r>
+      <w:r>
+        <w:rPr>
+          <w:rFonts w:eastAsiaTheme="minorEastAsia" w:cs="B Roya" w:hint="cs"/>
+          <w:rtl/>
+          <w:lang w:bidi="fa-IR"/>
+        </w:rPr>
+        <w:t>ی</w:t>
+      </w:r>
+      <w:r>
+        <w:rPr>
+          <w:rFonts w:eastAsiaTheme="minorEastAsia" w:cs="B Roya"/>
+          <w:rtl/>
+          <w:lang w:bidi="fa-IR"/>
+        </w:rPr>
+        <w:t xml:space="preserve"> کند و به صورت دوره ا</w:t>
+      </w:r>
+      <w:r>
+        <w:rPr>
+          <w:rFonts w:eastAsiaTheme="minorEastAsia" w:cs="B Roya" w:hint="cs"/>
+          <w:rtl/>
+          <w:lang w:bidi="fa-IR"/>
+        </w:rPr>
+        <w:t>ی</w:t>
+      </w:r>
+      <w:r>
+        <w:rPr>
+          <w:rFonts w:eastAsiaTheme="minorEastAsia" w:cs="B Roya"/>
+          <w:rtl/>
+          <w:lang w:bidi="fa-IR"/>
+        </w:rPr>
+        <w:t xml:space="preserve"> برا</w:t>
+      </w:r>
+      <w:r>
+        <w:rPr>
+          <w:rFonts w:eastAsiaTheme="minorEastAsia" w:cs="B Roya" w:hint="cs"/>
+          <w:rtl/>
+          <w:lang w:bidi="fa-IR"/>
+        </w:rPr>
+        <w:t>ی</w:t>
+      </w:r>
+      <w:r>
+        <w:rPr>
+          <w:rFonts w:eastAsiaTheme="minorEastAsia" w:cs="B Roya"/>
+          <w:rtl/>
+          <w:lang w:bidi="fa-IR"/>
+        </w:rPr>
+        <w:t xml:space="preserve"> مقا</w:t>
+      </w:r>
+      <w:r>
+        <w:rPr>
+          <w:rFonts w:eastAsiaTheme="minorEastAsia" w:cs="B Roya" w:hint="cs"/>
+          <w:rtl/>
+          <w:lang w:bidi="fa-IR"/>
+        </w:rPr>
+        <w:t>ی</w:t>
+      </w:r>
+      <w:r>
+        <w:rPr>
+          <w:rFonts w:eastAsiaTheme="minorEastAsia" w:cs="B Roya" w:hint="eastAsia"/>
+          <w:rtl/>
+          <w:lang w:bidi="fa-IR"/>
+        </w:rPr>
+        <w:t>سه</w:t>
+      </w:r>
+      <w:r>
+        <w:rPr>
+          <w:rFonts w:eastAsiaTheme="minorEastAsia" w:cs="B Roya"/>
+          <w:rtl/>
+          <w:lang w:bidi="fa-IR"/>
+        </w:rPr>
+        <w:t xml:space="preserve"> تصو</w:t>
+      </w:r>
+      <w:r>
+        <w:rPr>
+          <w:rFonts w:eastAsiaTheme="minorEastAsia" w:cs="B Roya" w:hint="cs"/>
+          <w:rtl/>
+          <w:lang w:bidi="fa-IR"/>
+        </w:rPr>
+        <w:t>ی</w:t>
+      </w:r>
+      <w:r>
+        <w:rPr>
+          <w:rFonts w:eastAsiaTheme="minorEastAsia" w:cs="B Roya" w:hint="eastAsia"/>
+          <w:rtl/>
+          <w:lang w:bidi="fa-IR"/>
+        </w:rPr>
+        <w:t>ر</w:t>
+      </w:r>
+      <w:r>
+        <w:rPr>
+          <w:rFonts w:eastAsiaTheme="minorEastAsia" w:cs="B Roya"/>
+          <w:rtl/>
+          <w:lang w:bidi="fa-IR"/>
+        </w:rPr>
+        <w:t xml:space="preserve"> اصل</w:t>
+      </w:r>
+      <w:r>
+        <w:rPr>
+          <w:rFonts w:eastAsiaTheme="minorEastAsia" w:cs="B Roya" w:hint="cs"/>
+          <w:rtl/>
+          <w:lang w:bidi="fa-IR"/>
+        </w:rPr>
+        <w:t>ی</w:t>
+      </w:r>
+      <w:r>
+        <w:rPr>
+          <w:rFonts w:eastAsiaTheme="minorEastAsia" w:cs="B Roya"/>
+          <w:rtl/>
+          <w:lang w:bidi="fa-IR"/>
+        </w:rPr>
+        <w:t xml:space="preserve"> و پردازش شده تصو</w:t>
+      </w:r>
+      <w:r>
+        <w:rPr>
+          <w:rFonts w:eastAsiaTheme="minorEastAsia" w:cs="B Roya" w:hint="cs"/>
+          <w:rtl/>
+          <w:lang w:bidi="fa-IR"/>
+        </w:rPr>
+        <w:t>ی</w:t>
+      </w:r>
+      <w:r>
+        <w:rPr>
+          <w:rFonts w:eastAsiaTheme="minorEastAsia" w:cs="B Roya" w:hint="eastAsia"/>
+          <w:rtl/>
+          <w:lang w:bidi="fa-IR"/>
+        </w:rPr>
+        <w:t>رساز</w:t>
+      </w:r>
+      <w:r>
+        <w:rPr>
+          <w:rFonts w:eastAsiaTheme="minorEastAsia" w:cs="B Roya" w:hint="cs"/>
+          <w:rtl/>
+          <w:lang w:bidi="fa-IR"/>
+        </w:rPr>
+        <w:t>ی</w:t>
+      </w:r>
+      <w:r>
+        <w:rPr>
+          <w:rFonts w:eastAsiaTheme="minorEastAsia" w:cs="B Roya"/>
+          <w:rtl/>
+          <w:lang w:bidi="fa-IR"/>
+        </w:rPr>
+        <w:t xml:space="preserve"> م</w:t>
+      </w:r>
+      <w:r>
+        <w:rPr>
+          <w:rFonts w:eastAsiaTheme="minorEastAsia" w:cs="B Roya" w:hint="cs"/>
+          <w:rtl/>
+          <w:lang w:bidi="fa-IR"/>
+        </w:rPr>
+        <w:t>ی</w:t>
+      </w:r>
+      <w:r>
+        <w:rPr>
+          <w:rFonts w:eastAsiaTheme="minorEastAsia" w:cs="B Roya"/>
+          <w:rtl/>
+          <w:lang w:bidi="fa-IR"/>
+        </w:rPr>
+        <w:t xml:space="preserve"> شود. ا</w:t>
+      </w:r>
+      <w:r>
+        <w:rPr>
+          <w:rFonts w:eastAsiaTheme="minorEastAsia" w:cs="B Roya" w:hint="cs"/>
+          <w:rtl/>
+          <w:lang w:bidi="fa-IR"/>
+        </w:rPr>
+        <w:t>ی</w:t>
+      </w:r>
+      <w:r>
+        <w:rPr>
+          <w:rFonts w:eastAsiaTheme="minorEastAsia" w:cs="B Roya" w:hint="eastAsia"/>
+          <w:rtl/>
+          <w:lang w:bidi="fa-IR"/>
+        </w:rPr>
+        <w:t>ن</w:t>
+      </w:r>
+      <w:r>
+        <w:rPr>
+          <w:rFonts w:eastAsiaTheme="minorEastAsia" w:cs="B Roya"/>
+          <w:rtl/>
+          <w:lang w:bidi="fa-IR"/>
+        </w:rPr>
+        <w:t xml:space="preserve"> فرآ</w:t>
+      </w:r>
+      <w:r>
+        <w:rPr>
+          <w:rFonts w:eastAsiaTheme="minorEastAsia" w:cs="B Roya" w:hint="cs"/>
+          <w:rtl/>
+          <w:lang w:bidi="fa-IR"/>
+        </w:rPr>
+        <w:t>ی</w:t>
+      </w:r>
+      <w:r>
+        <w:rPr>
+          <w:rFonts w:eastAsiaTheme="minorEastAsia" w:cs="B Roya" w:hint="eastAsia"/>
+          <w:rtl/>
+          <w:lang w:bidi="fa-IR"/>
+        </w:rPr>
+        <w:t>ند</w:t>
+      </w:r>
+      <w:r>
+        <w:rPr>
+          <w:rFonts w:eastAsiaTheme="minorEastAsia" w:cs="B Roya"/>
+          <w:rtl/>
+          <w:lang w:bidi="fa-IR"/>
+        </w:rPr>
+        <w:t xml:space="preserve"> تا زمان پا</w:t>
+      </w:r>
+      <w:r>
+        <w:rPr>
+          <w:rFonts w:eastAsiaTheme="minorEastAsia" w:cs="B Roya" w:hint="cs"/>
+          <w:rtl/>
+          <w:lang w:bidi="fa-IR"/>
+        </w:rPr>
+        <w:t>ی</w:t>
+      </w:r>
+      <w:r>
+        <w:rPr>
+          <w:rFonts w:eastAsiaTheme="minorEastAsia" w:cs="B Roya" w:hint="eastAsia"/>
+          <w:rtl/>
+          <w:lang w:bidi="fa-IR"/>
+        </w:rPr>
+        <w:t>ان</w:t>
+      </w:r>
+      <w:r>
+        <w:rPr>
+          <w:rFonts w:eastAsiaTheme="minorEastAsia" w:cs="B Roya"/>
+          <w:rtl/>
+          <w:lang w:bidi="fa-IR"/>
+        </w:rPr>
+        <w:t xml:space="preserve"> مشخص شده ادامه م</w:t>
+      </w:r>
+      <w:r>
+        <w:rPr>
+          <w:rFonts w:eastAsiaTheme="minorEastAsia" w:cs="B Roya" w:hint="cs"/>
+          <w:rtl/>
+          <w:lang w:bidi="fa-IR"/>
+        </w:rPr>
+        <w:t>ی‌ی</w:t>
+      </w:r>
+      <w:r>
+        <w:rPr>
+          <w:rFonts w:eastAsiaTheme="minorEastAsia" w:cs="B Roya" w:hint="eastAsia"/>
+          <w:rtl/>
+          <w:lang w:bidi="fa-IR"/>
+        </w:rPr>
+        <w:t>ابد،</w:t>
+      </w:r>
+      <w:r>
+        <w:rPr>
+          <w:rFonts w:eastAsiaTheme="minorEastAsia" w:cs="B Roya"/>
+          <w:rtl/>
+          <w:lang w:bidi="fa-IR"/>
+        </w:rPr>
+        <w:t xml:space="preserve"> و تصو</w:t>
+      </w:r>
+      <w:r>
+        <w:rPr>
+          <w:rFonts w:eastAsiaTheme="minorEastAsia" w:cs="B Roya" w:hint="cs"/>
+          <w:rtl/>
+          <w:lang w:bidi="fa-IR"/>
+        </w:rPr>
+        <w:t>ی</w:t>
+      </w:r>
+      <w:r>
+        <w:rPr>
+          <w:rFonts w:eastAsiaTheme="minorEastAsia" w:cs="B Roya" w:hint="eastAsia"/>
+          <w:rtl/>
+          <w:lang w:bidi="fa-IR"/>
+        </w:rPr>
+        <w:t>ر</w:t>
+      </w:r>
+      <w:r>
+        <w:rPr>
+          <w:rFonts w:eastAsiaTheme="minorEastAsia" w:cs="B Roya"/>
+          <w:rtl/>
+          <w:lang w:bidi="fa-IR"/>
+        </w:rPr>
+        <w:t xml:space="preserve"> را با هموارساز</w:t>
+      </w:r>
+      <w:r>
+        <w:rPr>
+          <w:rFonts w:eastAsiaTheme="minorEastAsia" w:cs="B Roya" w:hint="cs"/>
+          <w:rtl/>
+          <w:lang w:bidi="fa-IR"/>
+        </w:rPr>
+        <w:t>ی</w:t>
+      </w:r>
+      <w:r>
+        <w:rPr>
+          <w:rFonts w:eastAsiaTheme="minorEastAsia" w:cs="B Roya"/>
+          <w:rtl/>
+          <w:lang w:bidi="fa-IR"/>
+        </w:rPr>
+        <w:t xml:space="preserve"> در مناطق بهبود م</w:t>
+      </w:r>
+      <w:r>
+        <w:rPr>
+          <w:rFonts w:eastAsiaTheme="minorEastAsia" w:cs="B Roya" w:hint="cs"/>
+          <w:rtl/>
+          <w:lang w:bidi="fa-IR"/>
+        </w:rPr>
+        <w:t>ی‌</w:t>
+      </w:r>
+      <w:r>
+        <w:rPr>
+          <w:rFonts w:eastAsiaTheme="minorEastAsia" w:cs="B Roya" w:hint="eastAsia"/>
+          <w:rtl/>
+          <w:lang w:bidi="fa-IR"/>
+        </w:rPr>
+        <w:t>بخشد</w:t>
+      </w:r>
+      <w:r>
+        <w:rPr>
+          <w:rFonts w:eastAsiaTheme="minorEastAsia" w:cs="B Roya"/>
+          <w:rtl/>
+          <w:lang w:bidi="fa-IR"/>
+        </w:rPr>
+        <w:t xml:space="preserve"> و در ع</w:t>
+      </w:r>
+      <w:r>
+        <w:rPr>
+          <w:rFonts w:eastAsiaTheme="minorEastAsia" w:cs="B Roya" w:hint="cs"/>
+          <w:rtl/>
+          <w:lang w:bidi="fa-IR"/>
+        </w:rPr>
+        <w:t>ی</w:t>
+      </w:r>
+      <w:r>
+        <w:rPr>
+          <w:rFonts w:eastAsiaTheme="minorEastAsia" w:cs="B Roya" w:hint="eastAsia"/>
+          <w:rtl/>
+          <w:lang w:bidi="fa-IR"/>
+        </w:rPr>
+        <w:t>ن</w:t>
+      </w:r>
+      <w:r>
+        <w:rPr>
+          <w:rFonts w:eastAsiaTheme="minorEastAsia" w:cs="B Roya"/>
+          <w:rtl/>
+          <w:lang w:bidi="fa-IR"/>
+        </w:rPr>
+        <w:t xml:space="preserve"> </w:t>
+      </w:r>
+      <w:r>
+        <w:rPr>
+          <w:rFonts w:eastAsiaTheme="minorEastAsia" w:cs="B Roya" w:hint="eastAsia"/>
+          <w:rtl/>
+          <w:lang w:bidi="fa-IR"/>
+        </w:rPr>
+        <w:t>حال</w:t>
+      </w:r>
+      <w:r>
+        <w:rPr>
+          <w:rFonts w:eastAsiaTheme="minorEastAsia" w:cs="B Roya"/>
+          <w:rtl/>
+          <w:lang w:bidi="fa-IR"/>
+        </w:rPr>
+        <w:t xml:space="preserve"> مرزها</w:t>
+      </w:r>
+      <w:r>
+        <w:rPr>
+          <w:rFonts w:eastAsiaTheme="minorEastAsia" w:cs="B Roya" w:hint="cs"/>
+          <w:rtl/>
+          <w:lang w:bidi="fa-IR"/>
+        </w:rPr>
+        <w:t>ی</w:t>
+      </w:r>
+      <w:r>
+        <w:rPr>
+          <w:rFonts w:eastAsiaTheme="minorEastAsia" w:cs="B Roya"/>
+          <w:rtl/>
+          <w:lang w:bidi="fa-IR"/>
+        </w:rPr>
+        <w:t xml:space="preserve"> قابل توجه</w:t>
+      </w:r>
+      <w:r>
+        <w:rPr>
+          <w:rFonts w:eastAsiaTheme="minorEastAsia" w:cs="B Roya" w:hint="cs"/>
+          <w:rtl/>
+          <w:lang w:bidi="fa-IR"/>
+        </w:rPr>
+        <w:t>ی</w:t>
+      </w:r>
+      <w:r>
+        <w:rPr>
+          <w:rFonts w:eastAsiaTheme="minorEastAsia" w:cs="B Roya"/>
+          <w:rtl/>
+          <w:lang w:bidi="fa-IR"/>
+        </w:rPr>
+        <w:t xml:space="preserve"> مانند لبه‌ها را حفظ م</w:t>
+      </w:r>
+      <w:r>
+        <w:rPr>
+          <w:rFonts w:eastAsiaTheme="minorEastAsia" w:cs="B Roya" w:hint="cs"/>
+          <w:rtl/>
+          <w:lang w:bidi="fa-IR"/>
+        </w:rPr>
+        <w:t>ی‌</w:t>
+      </w:r>
+      <w:r>
+        <w:rPr>
+          <w:rFonts w:eastAsiaTheme="minorEastAsia" w:cs="B Roya" w:hint="eastAsia"/>
+          <w:rtl/>
+          <w:lang w:bidi="fa-IR"/>
+        </w:rPr>
+        <w:t>کند</w:t>
+      </w:r>
+      <w:r>
+        <w:rPr>
+          <w:rFonts w:eastAsiaTheme="minorEastAsia" w:cs="B Roya"/>
+          <w:rtl/>
+          <w:lang w:bidi="fa-IR"/>
+        </w:rPr>
+        <w:t>.</w:t>
+      </w:r>
+      <w:r>
+        <w:rPr>
+          <w:rFonts w:eastAsiaTheme="minorEastAsia" w:cs="B Roya" w:hint="cs"/>
+          <w:rtl/>
+          <w:lang w:bidi="fa-IR"/>
+        </w:rPr>
+        <w:t>.</w:t>
+      </w:r>
+    </w:p>
+    <w:p>
+      <w:pPr>
+        <w:bidi/>
+        <w:jc w:val="both"/>
+        <w:rPr>
+          <w:rFonts w:eastAsiaTheme="minorEastAsia" w:cs="B Roya"/>
+          <w:rtl/>
+          <w:lang w:bidi="fa-IR"/>
+        </w:rPr>
+      </w:pPr>
+      <w:r>
+        <w:rPr>
+          <w:rFonts w:eastAsiaTheme="minorEastAsia" w:cs="B Roya" w:hint="cs"/>
+          <w:rtl/>
+          <w:lang w:bidi="fa-IR"/>
+        </w:rPr>
+        <w:t>خروجی کد به صورت زیر است.</w:t>
+      </w:r>
+    </w:p>
+    <w:p>
+      <w:pPr>
+        <w:bidi/>
+        <w:jc w:val="center"/>
+        <w:rPr>
+          <w:rtl/>
+          <w:lang w:bidi="fa-IR"/>
+        </w:rPr>
+      </w:pPr>
+      <w:r>
+        <w:rPr>
+          <w:rFonts w:eastAsiaTheme="minorEastAsia" w:cs="B Roya"/>
+          <w:rtl/>
+          <w:lang w:bidi="fa-IR"/>
+        </w:rPr>
+        <w:drawing>
+          <wp:inline distT="0" distB="0" distL="0" distR="0" wp14:anchorId="19B8394F" wp14:editId="37CCA69C">
+            <wp:extent cx="2718912" cy="2770909"/>
+            <wp:effectExtent l="0" t="0" r="5715" b="0"/>
+            <wp:docPr id="166273462" name="Picture 1"/>
+            <wp:cNvGraphicFramePr>
+              <a:graphicFrameLocks xmlns:a="http://schemas.openxmlformats.org/drawingml/2006/main" noChangeAspect="1"/>
+            </wp:cNvGraphicFramePr>
+            <a:graphic xmlns:a="http://schemas.openxmlformats.org/drawingml/2006/main">
+              <a:graphicData uri="http://schemas.openxmlformats.org/drawingml/2006/picture">
+                <pic:pic xmlns:pic="http://schemas.openxmlformats.org/drawingml/2006/picture">
+                  <pic:nvPicPr>
+                    <pic:cNvPr id="166273462" name=""/>
+                    <pic:cNvPicPr/>
+                  </pic:nvPicPr>
+                  <pic:blipFill>
+                    <a:blip r:embed="rId13"/>
+                    <a:stretch>
+                      <a:fillRect/>
+                    </a:stretch>
+                  </pic:blipFill>
+                  <pic:spPr>
+                    <a:xfrm>
+                      <a:off x="0" y="0"/>
+                      <a:ext cx="2725241" cy="2777359"/>
+                    </a:xfrm>
+                    <a:prstGeom prst="rect">
+                      <a:avLst/>
+                    </a:prstGeom>
+                  </pic:spPr>
+                </pic:pic>
+              </a:graphicData>
+            </a:graphic>
+          </wp:inline>
+        </w:drawing>
+      </w:r>
     </w:p>
     <w:sectPr>
-      <w:footerReference w:type="default" r:id="rId10"/>
+      <w:footerReference w:type="default" r:id="rId14"/>
       <w:pgSz w:w="12240" w:h="15840"/>
       <w:pgMar w:top="990" w:right="1440" w:bottom="1440" w:left="1440" w:header="720" w:footer="720" w:gutter="0"/>
       <w:pgNumType w:start="0"/>

</xml_diff>